<commit_message>
fix Markdown syntax errors
</commit_message>
<xml_diff>
--- a/README.docx
+++ b/README.docx
@@ -15,7 +15,7 @@
         <w:pStyle w:val="Author"/>
       </w:pPr>
       <w:r>
-        <w:t xml:space="preserve">Selene ToyKeeper</w:t>
+        <w:t xml:space="preserve">© Selene ToyKeeper</w:t>
       </w:r>
     </w:p>
     <w:p>
@@ -52,7 +52,7 @@
         </w:p>
       </w:sdtContent>
     </w:sdt>
-    <w:bookmarkStart w:id="36" w:name="X5603418b068363c2d64768c27407559d6f1af98"/>
+    <w:bookmarkStart w:id="38" w:name="X5603418b068363c2d64768c27407559d6f1af98"/>
     <w:p>
       <w:pPr>
         <w:pStyle w:val="Heading1"/>
@@ -149,43 +149,13 @@
         <w:t xml:space="preserve">interfaces. It is like a flowchart turned into executable code.</w:t>
       </w:r>
     </w:p>
-    <w:bookmarkStart w:id="23" w:name="using-anduril"/>
+    <w:bookmarkStart w:id="20" w:name="table-of-content---anduril-readme"/>
     <w:p>
       <w:pPr>
         <w:pStyle w:val="Heading2"/>
       </w:pPr>
       <w:r>
-        <w:t xml:space="preserve">Using Anduril</w:t>
-      </w:r>
-    </w:p>
-    <w:p>
-      <w:pPr>
-        <w:pStyle w:val="FirstParagraph"/>
-      </w:pPr>
-      <w:r>
-        <w:t xml:space="preserve">Anduril has many features, but the only things a person</w:t>
-      </w:r>
-      <w:r>
-        <w:t xml:space="preserve"> </w:t>
-      </w:r>
-      <w:r>
-        <w:rPr>
-          <w:i/>
-          <w:iCs/>
-        </w:rPr>
-        <w:t xml:space="preserve">really</w:t>
-      </w:r>
-      <w:r>
-        <w:t xml:space="preserve"> </w:t>
-      </w:r>
-      <w:r>
-        <w:t xml:space="preserve">needs to know</w:t>
-      </w:r>
-      <w:r>
-        <w:t xml:space="preserve"> </w:t>
-      </w:r>
-      <w:r>
-        <w:t xml:space="preserve">to use it are:</w:t>
+        <w:t xml:space="preserve">Table of Content - Anduril README</w:t>
       </w:r>
     </w:p>
     <w:p>
@@ -196,352 +166,108 @@
           <w:numId w:val="1001"/>
         </w:numPr>
       </w:pPr>
-      <w:r>
-        <w:t xml:space="preserve">Click for on/off</w:t>
-      </w:r>
-    </w:p>
-    <w:p>
-      <w:pPr>
-        <w:pStyle w:val="Compact"/>
-        <w:numPr>
-          <w:ilvl w:val="0"/>
-          <w:numId w:val="1001"/>
-        </w:numPr>
-      </w:pPr>
-      <w:r>
-        <w:t xml:space="preserve">Hold to change brightness</w:t>
-      </w:r>
-    </w:p>
-    <w:p>
-      <w:pPr>
-        <w:pStyle w:val="FirstParagraph"/>
-      </w:pPr>
-      <w:r>
-        <w:t xml:space="preserve">For more in-depth use, read its</w:t>
-      </w:r>
-      <w:r>
-        <w:t xml:space="preserve"> </w:t>
-      </w:r>
-      <w:hyperlink r:id="rId20">
+      <w:hyperlink w:anchor="using-anduril">
         <w:r>
           <w:rPr>
             <w:rStyle w:val="Hyperlink"/>
           </w:rPr>
-          <w:t xml:space="preserve">user manual</w:t>
+          <w:t xml:space="preserve">Using Anduril</w:t>
         </w:r>
       </w:hyperlink>
-      <w:r>
-        <w:t xml:space="preserve"> </w:t>
-      </w:r>
-      <w:r>
-        <w:t xml:space="preserve">for full details.</w:t>
-      </w:r>
-    </w:p>
-    <w:p>
-      <w:pPr>
-        <w:pStyle w:val="BodyText"/>
-      </w:pPr>
-      <w:r>
-        <w:t xml:space="preserve">If you want to know what changed recently, check the</w:t>
-      </w:r>
-      <w:r>
-        <w:t xml:space="preserve"> </w:t>
-      </w:r>
-      <w:hyperlink r:id="rId21">
+    </w:p>
+    <w:p>
+      <w:pPr>
+        <w:pStyle w:val="Compact"/>
+        <w:numPr>
+          <w:ilvl w:val="0"/>
+          <w:numId w:val="1001"/>
+        </w:numPr>
+      </w:pPr>
+      <w:hyperlink w:anchor="flashing-firmware">
         <w:r>
           <w:rPr>
             <w:rStyle w:val="Hyperlink"/>
           </w:rPr>
-          <w:t xml:space="preserve">ChangeLog</w:t>
+          <w:t xml:space="preserve">Flashing Firmware</w:t>
         </w:r>
       </w:hyperlink>
-      <w:r>
-        <w:t xml:space="preserve">.</w:t>
-      </w:r>
-    </w:p>
-    <w:p>
-      <w:pPr>
-        <w:pStyle w:val="BodyText"/>
-      </w:pPr>
-      <w:r>
-        <w:t xml:space="preserve">For info about hardware-specific features, like what the channel modes are on</w:t>
-      </w:r>
-      <w:r>
-        <w:t xml:space="preserve"> </w:t>
-      </w:r>
-      <w:r>
-        <w:t xml:space="preserve">multi-channel lights, browse into the</w:t>
-      </w:r>
-      <w:r>
-        <w:t xml:space="preserve"> </w:t>
-      </w:r>
-      <w:hyperlink r:id="rId22">
+    </w:p>
+    <w:p>
+      <w:pPr>
+        <w:pStyle w:val="Compact"/>
+        <w:numPr>
+          <w:ilvl w:val="0"/>
+          <w:numId w:val="1001"/>
+        </w:numPr>
+      </w:pPr>
+      <w:hyperlink w:anchor="compiling">
         <w:r>
           <w:rPr>
             <w:rStyle w:val="Hyperlink"/>
           </w:rPr>
-          <w:t xml:space="preserve">hw/</w:t>
+          <w:t xml:space="preserve">Compiling</w:t>
         </w:r>
       </w:hyperlink>
-      <w:r>
-        <w:t xml:space="preserve"> </w:t>
-      </w:r>
-      <w:r>
-        <w:t xml:space="preserve">directories to find the</w:t>
-      </w:r>
-      <w:r>
-        <w:t xml:space="preserve"> </w:t>
-      </w:r>
-      <w:r>
-        <w:t xml:space="preserve">hardware model and any hardware-specific documentation.</w:t>
-      </w:r>
-    </w:p>
-    <w:bookmarkEnd w:id="23"/>
-    <w:bookmarkStart w:id="25" w:name="flashing-firmware"/>
-    <w:p>
-      <w:pPr>
-        <w:pStyle w:val="Heading2"/>
-      </w:pPr>
-      <w:r>
-        <w:t xml:space="preserve">Flashing Firmware</w:t>
-      </w:r>
-    </w:p>
-    <w:p>
-      <w:pPr>
-        <w:pStyle w:val="FirstParagraph"/>
-      </w:pPr>
-      <w:r>
-        <w:t xml:space="preserve">Get the latest updates by flashing new firmware!</w:t>
-      </w:r>
-    </w:p>
-    <w:p>
-      <w:pPr>
-        <w:pStyle w:val="BodyText"/>
-      </w:pPr>
-      <w:r>
-        <w:t xml:space="preserve">A few things are needed to flash firmware:</w:t>
-      </w:r>
-    </w:p>
-    <w:p>
-      <w:pPr>
-        <w:numPr>
-          <w:ilvl w:val="0"/>
+    </w:p>
+    <w:p>
+      <w:pPr>
+        <w:pStyle w:val="Compact"/>
+        <w:numPr>
+          <w:ilvl w:val="1"/>
           <w:numId w:val="1002"/>
         </w:numPr>
       </w:pPr>
-      <w:r>
-        <w:t xml:space="preserve">A firmware</w:t>
-      </w:r>
-      <w:r>
-        <w:t xml:space="preserve"> </w:t>
-      </w:r>
-      <w:r>
-        <w:t xml:space="preserve">“.hex”</w:t>
-      </w:r>
-      <w:r>
-        <w:t xml:space="preserve"> </w:t>
-      </w:r>
-      <w:r>
-        <w:t xml:space="preserve">file. Here’s</w:t>
-      </w:r>
-      <w:r>
-        <w:t xml:space="preserve"> </w:t>
-      </w:r>
-      <w:hyperlink r:id="rId24">
+      <w:hyperlink w:anchor="prerequisites">
         <w:r>
           <w:rPr>
             <w:rStyle w:val="Hyperlink"/>
           </w:rPr>
-          <w:t xml:space="preserve">how to find the right .hex file</w:t>
+          <w:t xml:space="preserve">Prerequisites</w:t>
         </w:r>
       </w:hyperlink>
-      <w:r>
-        <w:t xml:space="preserve">.</w:t>
-      </w:r>
-    </w:p>
-    <w:p>
-      <w:pPr>
-        <w:numPr>
-          <w:ilvl w:val="0"/>
+    </w:p>
+    <w:p>
+      <w:pPr>
+        <w:pStyle w:val="Compact"/>
+        <w:numPr>
+          <w:ilvl w:val="1"/>
           <w:numId w:val="1002"/>
         </w:numPr>
       </w:pPr>
-      <w:r>
-        <w:t xml:space="preserve">A flashing adapter. The type of adapter depends on which MCU chip your</w:t>
-      </w:r>
-      <w:r>
-        <w:t xml:space="preserve"> </w:t>
-      </w:r>
-      <w:r>
-        <w:t xml:space="preserve">light uses. It may be an UPDI 3-pin adapter (attiny1616 and newer) or an</w:t>
-      </w:r>
-      <w:r>
-        <w:t xml:space="preserve"> </w:t>
-      </w:r>
-      <w:r>
-        <w:t xml:space="preserve">AVR ISP 6-pin adapter (attiny85, attiny1634).</w:t>
-      </w:r>
-    </w:p>
-    <w:p>
-      <w:pPr>
-        <w:numPr>
-          <w:ilvl w:val="0"/>
-          <w:numId w:val="1000"/>
-        </w:numPr>
-      </w:pPr>
-      <w:r>
-        <w:rPr>
-          <w:b/>
-          <w:bCs/>
-        </w:rPr>
-        <w:t xml:space="preserve">UPDI</w:t>
-      </w:r>
-      <w:r>
-        <w:t xml:space="preserve"> </w:t>
-      </w:r>
-      <w:r>
-        <w:t xml:space="preserve">typically uses a</w:t>
-      </w:r>
-      <w:r>
-        <w:t xml:space="preserve"> </w:t>
-      </w:r>
-      <w:r>
-        <w:t xml:space="preserve">“pogo pin”</w:t>
-      </w:r>
-      <w:r>
-        <w:t xml:space="preserve"> </w:t>
-      </w:r>
-      <w:r>
-        <w:t xml:space="preserve">adapter, with spring-loaded pins to</w:t>
-      </w:r>
-      <w:r>
-        <w:t xml:space="preserve"> </w:t>
-      </w:r>
-      <w:r>
-        <w:t xml:space="preserve">hold against copper pads on the driver circuit.</w:t>
-      </w:r>
-    </w:p>
-    <w:p>
-      <w:pPr>
-        <w:numPr>
-          <w:ilvl w:val="0"/>
-          <w:numId w:val="1000"/>
-        </w:numPr>
-      </w:pPr>
-      <w:r>
-        <w:rPr>
-          <w:b/>
-          <w:bCs/>
-        </w:rPr>
-        <w:t xml:space="preserve">AVR ISP</w:t>
-      </w:r>
-      <w:r>
-        <w:t xml:space="preserve"> </w:t>
-      </w:r>
-      <w:r>
-        <w:t xml:space="preserve">typically has two parts – a USB device (like a USBASP), and a</w:t>
-      </w:r>
-      <w:r>
-        <w:t xml:space="preserve"> </w:t>
-      </w:r>
-      <w:r>
-        <w:t xml:space="preserve">physical adapter (like a pogo pin adapter or SOIC8 clip). SOIC8 is the</w:t>
-      </w:r>
-      <w:r>
-        <w:t xml:space="preserve"> </w:t>
-      </w:r>
-      <w:r>
-        <w:t xml:space="preserve">least convenient, and is mostly only used on old models with attiny85</w:t>
-      </w:r>
-      <w:r>
-        <w:t xml:space="preserve"> </w:t>
-      </w:r>
-      <w:r>
-        <w:t xml:space="preserve">chips.</w:t>
-      </w:r>
-    </w:p>
-    <w:p>
-      <w:pPr>
-        <w:numPr>
-          <w:ilvl w:val="0"/>
-          <w:numId w:val="1002"/>
-        </w:numPr>
-      </w:pPr>
-      <w:r>
-        <w:t xml:space="preserve">A firmware flashing program. A few compatible programs include</w:t>
-      </w:r>
-      <w:r>
-        <w:t xml:space="preserve"> </w:t>
-      </w:r>
-      <w:r>
-        <w:rPr>
-          <w:rStyle w:val="VerbatimChar"/>
-        </w:rPr>
-        <w:t xml:space="preserve">avrdude</w:t>
-      </w:r>
-      <w:r>
-        <w:t xml:space="preserve">,</w:t>
-      </w:r>
-      <w:r>
-        <w:t xml:space="preserve"> </w:t>
-      </w:r>
-      <w:r>
-        <w:rPr>
-          <w:rStyle w:val="VerbatimChar"/>
-        </w:rPr>
-        <w:t xml:space="preserve">pymcuprog</w:t>
-      </w:r>
-      <w:r>
-        <w:t xml:space="preserve">, and</w:t>
-      </w:r>
-      <w:r>
-        <w:t xml:space="preserve"> </w:t>
-      </w:r>
-      <w:r>
-        <w:rPr>
-          <w:rStyle w:val="VerbatimChar"/>
-        </w:rPr>
-        <w:t xml:space="preserve">ZFlasher</w:t>
-      </w:r>
-      <w:r>
-        <w:t xml:space="preserve">.</w:t>
-      </w:r>
-    </w:p>
-    <w:p>
-      <w:pPr>
-        <w:numPr>
-          <w:ilvl w:val="0"/>
-          <w:numId w:val="1002"/>
-        </w:numPr>
-      </w:pPr>
-      <w:r>
-        <w:t xml:space="preserve">A computer or phone. Almost any modern computer or phone should be able to</w:t>
-      </w:r>
-      <w:r>
-        <w:t xml:space="preserve"> </w:t>
-      </w:r>
-      <w:r>
-        <w:t xml:space="preserve">do it, as long as you can plug the adapter in and run a flashing program.</w:t>
-      </w:r>
-    </w:p>
-    <w:p>
-      <w:pPr>
-        <w:pStyle w:val="FirstParagraph"/>
-      </w:pPr>
-      <w:r>
-        <w:t xml:space="preserve">One particularly useful guide is at https://anduril.click/ .</w:t>
-      </w:r>
-    </w:p>
-    <w:p>
-      <w:pPr>
-        <w:pStyle w:val="BodyText"/>
-      </w:pPr>
-      <w:r>
-        <w:t xml:space="preserve">More info about installing flashing programs is below, in</w:t>
-      </w:r>
-      <w:r>
-        <w:t xml:space="preserve"> </w:t>
-      </w:r>
+      <w:hyperlink w:anchor="building">
+        <w:r>
+          <w:rPr>
+            <w:rStyle w:val="Hyperlink"/>
+          </w:rPr>
+          <w:t xml:space="preserve">Building</w:t>
+        </w:r>
+      </w:hyperlink>
+    </w:p>
+    <w:p>
+      <w:pPr>
+        <w:pStyle w:val="Compact"/>
+        <w:numPr>
+          <w:ilvl w:val="0"/>
+          <w:numId w:val="1001"/>
+        </w:numPr>
+      </w:pPr>
+      <w:hyperlink w:anchor="customizing-settings-per-user">
+        <w:r>
+          <w:rPr>
+            <w:rStyle w:val="Hyperlink"/>
+          </w:rPr>
+          <w:t xml:space="preserve">Customizing Settings Per User</w:t>
+        </w:r>
+      </w:hyperlink>
+    </w:p>
+    <w:p>
+      <w:pPr>
+        <w:pStyle w:val="Compact"/>
+        <w:numPr>
+          <w:ilvl w:val="0"/>
+          <w:numId w:val="1001"/>
+        </w:numPr>
+      </w:pPr>
       <w:hyperlink w:anchor="flashing-programs">
         <w:r>
           <w:rPr>
@@ -550,17 +276,476 @@
           <w:t xml:space="preserve">Flashing Programs</w:t>
         </w:r>
       </w:hyperlink>
+    </w:p>
+    <w:p>
+      <w:pPr>
+        <w:pStyle w:val="Compact"/>
+        <w:numPr>
+          <w:ilvl w:val="1"/>
+          <w:numId w:val="1003"/>
+        </w:numPr>
+      </w:pPr>
+      <w:hyperlink w:anchor="avrdude">
+        <w:r>
+          <w:rPr>
+            <w:rStyle w:val="Hyperlink"/>
+          </w:rPr>
+          <w:t xml:space="preserve">AVRdude</w:t>
+        </w:r>
+      </w:hyperlink>
+    </w:p>
+    <w:p>
+      <w:pPr>
+        <w:pStyle w:val="Compact"/>
+        <w:numPr>
+          <w:ilvl w:val="1"/>
+          <w:numId w:val="1003"/>
+        </w:numPr>
+      </w:pPr>
+      <w:hyperlink w:anchor="pymcuprog">
+        <w:r>
+          <w:rPr>
+            <w:rStyle w:val="Hyperlink"/>
+          </w:rPr>
+          <w:t xml:space="preserve">PyMCUprog</w:t>
+        </w:r>
+      </w:hyperlink>
+    </w:p>
+    <w:p>
+      <w:pPr>
+        <w:pStyle w:val="Compact"/>
+        <w:numPr>
+          <w:ilvl w:val="0"/>
+          <w:numId w:val="1001"/>
+        </w:numPr>
+      </w:pPr>
+      <w:hyperlink w:anchor="contributing">
+        <w:r>
+          <w:rPr>
+            <w:rStyle w:val="Hyperlink"/>
+          </w:rPr>
+          <w:t xml:space="preserve">Contributing</w:t>
+        </w:r>
+      </w:hyperlink>
+    </w:p>
+    <w:bookmarkEnd w:id="20"/>
+    <w:bookmarkStart w:id="24" w:name="using-anduril"/>
+    <w:p>
+      <w:pPr>
+        <w:pStyle w:val="Heading2"/>
+      </w:pPr>
+      <w:r>
+        <w:t xml:space="preserve">Using Anduril</w:t>
+      </w:r>
+    </w:p>
+    <w:p>
+      <w:pPr>
+        <w:pStyle w:val="FirstParagraph"/>
+      </w:pPr>
+      <w:r>
+        <w:t xml:space="preserve">Anduril has many features, but the only things a person</w:t>
+      </w:r>
+      <w:r>
+        <w:t xml:space="preserve"> </w:t>
+      </w:r>
+      <w:r>
+        <w:rPr>
+          <w:i/>
+          <w:iCs/>
+        </w:rPr>
+        <w:t xml:space="preserve">really</w:t>
+      </w:r>
+      <w:r>
+        <w:t xml:space="preserve"> </w:t>
+      </w:r>
+      <w:r>
+        <w:t xml:space="preserve">needs to know</w:t>
+      </w:r>
+      <w:r>
+        <w:t xml:space="preserve"> </w:t>
+      </w:r>
+      <w:r>
+        <w:t xml:space="preserve">to use it are:</w:t>
+      </w:r>
+    </w:p>
+    <w:p>
+      <w:pPr>
+        <w:pStyle w:val="Compact"/>
+        <w:numPr>
+          <w:ilvl w:val="0"/>
+          <w:numId w:val="1004"/>
+        </w:numPr>
+      </w:pPr>
+      <w:r>
+        <w:t xml:space="preserve">Click for on/off</w:t>
+      </w:r>
+    </w:p>
+    <w:p>
+      <w:pPr>
+        <w:pStyle w:val="Compact"/>
+        <w:numPr>
+          <w:ilvl w:val="0"/>
+          <w:numId w:val="1004"/>
+        </w:numPr>
+      </w:pPr>
+      <w:r>
+        <w:t xml:space="preserve">Hold to change brightness</w:t>
+      </w:r>
+    </w:p>
+    <w:p>
+      <w:pPr>
+        <w:pStyle w:val="FirstParagraph"/>
+      </w:pPr>
+      <w:r>
+        <w:t xml:space="preserve">For more in-depth use, read its</w:t>
+      </w:r>
+      <w:r>
+        <w:t xml:space="preserve"> </w:t>
+      </w:r>
+      <w:hyperlink r:id="rId21">
+        <w:r>
+          <w:rPr>
+            <w:rStyle w:val="Hyperlink"/>
+          </w:rPr>
+          <w:t xml:space="preserve">user manual</w:t>
+        </w:r>
+      </w:hyperlink>
+      <w:r>
+        <w:t xml:space="preserve"> </w:t>
+      </w:r>
+      <w:r>
+        <w:t xml:space="preserve">for full details.</w:t>
+      </w:r>
+    </w:p>
+    <w:p>
+      <w:pPr>
+        <w:pStyle w:val="BodyText"/>
+      </w:pPr>
+      <w:r>
+        <w:t xml:space="preserve">If you want to know what changed recently, check the</w:t>
+      </w:r>
+      <w:r>
+        <w:t xml:space="preserve"> </w:t>
+      </w:r>
+      <w:hyperlink r:id="rId22">
+        <w:r>
+          <w:rPr>
+            <w:rStyle w:val="Hyperlink"/>
+          </w:rPr>
+          <w:t xml:space="preserve">ChangeLog</w:t>
+        </w:r>
+      </w:hyperlink>
       <w:r>
         <w:t xml:space="preserve">.</w:t>
       </w:r>
     </w:p>
-    <w:bookmarkEnd w:id="25"/>
-    <w:bookmarkStart w:id="28" w:name="compiling"/>
+    <w:p>
+      <w:pPr>
+        <w:pStyle w:val="BodyText"/>
+      </w:pPr>
+      <w:r>
+        <w:t xml:space="preserve">For info about hardware-specific features, like what the channel modes are on</w:t>
+      </w:r>
+      <w:r>
+        <w:t xml:space="preserve"> </w:t>
+      </w:r>
+      <w:r>
+        <w:t xml:space="preserve">multi-channel lights, browse into the</w:t>
+      </w:r>
+      <w:r>
+        <w:t xml:space="preserve"> </w:t>
+      </w:r>
+      <w:hyperlink r:id="rId23">
+        <w:r>
+          <w:rPr>
+            <w:rStyle w:val="Hyperlink"/>
+          </w:rPr>
+          <w:t xml:space="preserve">hw/</w:t>
+        </w:r>
+      </w:hyperlink>
+      <w:r>
+        <w:t xml:space="preserve"> </w:t>
+      </w:r>
+      <w:r>
+        <w:t xml:space="preserve">directories to find the</w:t>
+      </w:r>
+      <w:r>
+        <w:t xml:space="preserve"> </w:t>
+      </w:r>
+      <w:r>
+        <w:t xml:space="preserve">hardware model and any hardware-specific documentation.</w:t>
+      </w:r>
+    </w:p>
+    <w:bookmarkEnd w:id="24"/>
+    <w:bookmarkStart w:id="27" w:name="flashing-firmware"/>
     <w:p>
       <w:pPr>
         <w:pStyle w:val="Heading2"/>
       </w:pPr>
       <w:r>
+        <w:t xml:space="preserve">Flashing Firmware</w:t>
+      </w:r>
+    </w:p>
+    <w:p>
+      <w:pPr>
+        <w:pStyle w:val="FirstParagraph"/>
+      </w:pPr>
+      <w:r>
+        <w:t xml:space="preserve">Get the latest updates by flashing new firmware!</w:t>
+      </w:r>
+    </w:p>
+    <w:p>
+      <w:pPr>
+        <w:pStyle w:val="BodyText"/>
+      </w:pPr>
+      <w:r>
+        <w:t xml:space="preserve">A few things are needed to flash firmware:</w:t>
+      </w:r>
+    </w:p>
+    <w:p>
+      <w:pPr>
+        <w:pStyle w:val="Compact"/>
+        <w:numPr>
+          <w:ilvl w:val="0"/>
+          <w:numId w:val="1005"/>
+        </w:numPr>
+      </w:pPr>
+      <w:r>
+        <w:t xml:space="preserve">A firmware</w:t>
+      </w:r>
+      <w:r>
+        <w:t xml:space="preserve"> </w:t>
+      </w:r>
+      <w:r>
+        <w:t xml:space="preserve">“.hex”</w:t>
+      </w:r>
+      <w:r>
+        <w:t xml:space="preserve"> </w:t>
+      </w:r>
+      <w:r>
+        <w:t xml:space="preserve">file. Here’s</w:t>
+      </w:r>
+      <w:r>
+        <w:t xml:space="preserve"> </w:t>
+      </w:r>
+      <w:hyperlink r:id="rId25">
+        <w:r>
+          <w:rPr>
+            <w:rStyle w:val="Hyperlink"/>
+          </w:rPr>
+          <w:t xml:space="preserve">how to find the right .hex file</w:t>
+        </w:r>
+      </w:hyperlink>
+      <w:r>
+        <w:t xml:space="preserve">.</w:t>
+      </w:r>
+    </w:p>
+    <w:p>
+      <w:pPr>
+        <w:pStyle w:val="Compact"/>
+        <w:numPr>
+          <w:ilvl w:val="0"/>
+          <w:numId w:val="1005"/>
+        </w:numPr>
+      </w:pPr>
+      <w:r>
+        <w:t xml:space="preserve">A flashing adapter. The type of adapter depends on which MCU chip your</w:t>
+      </w:r>
+      <w:r>
+        <w:t xml:space="preserve"> </w:t>
+      </w:r>
+      <w:r>
+        <w:t xml:space="preserve">light uses. It may be an UPDI 3-pin adapter (attiny1616 and newer) or an</w:t>
+      </w:r>
+      <w:r>
+        <w:t xml:space="preserve"> </w:t>
+      </w:r>
+      <w:r>
+        <w:t xml:space="preserve">AVR ISP 6-pin adapter (attiny85, attiny1634).</w:t>
+      </w:r>
+      <w:r>
+        <w:br/>
+      </w:r>
+      <w:r>
+        <w:rPr>
+          <w:b/>
+          <w:bCs/>
+        </w:rPr>
+        <w:t xml:space="preserve">UPDI</w:t>
+      </w:r>
+      <w:r>
+        <w:t xml:space="preserve"> </w:t>
+      </w:r>
+      <w:r>
+        <w:t xml:space="preserve">typically uses a</w:t>
+      </w:r>
+      <w:r>
+        <w:t xml:space="preserve"> </w:t>
+      </w:r>
+      <w:r>
+        <w:t xml:space="preserve">“pogo pin”</w:t>
+      </w:r>
+      <w:r>
+        <w:t xml:space="preserve"> </w:t>
+      </w:r>
+      <w:r>
+        <w:t xml:space="preserve">adapter, with spring-loaded pins to</w:t>
+      </w:r>
+      <w:r>
+        <w:t xml:space="preserve"> </w:t>
+      </w:r>
+      <w:r>
+        <w:t xml:space="preserve">hold against copper pads on the driver circuit.</w:t>
+      </w:r>
+      <w:r>
+        <w:br/>
+      </w:r>
+      <w:r>
+        <w:rPr>
+          <w:b/>
+          <w:bCs/>
+        </w:rPr>
+        <w:t xml:space="preserve">AVR ISP</w:t>
+      </w:r>
+      <w:r>
+        <w:t xml:space="preserve"> </w:t>
+      </w:r>
+      <w:r>
+        <w:t xml:space="preserve">typically has two parts – a USB device (like a USBASP), and a</w:t>
+      </w:r>
+      <w:r>
+        <w:t xml:space="preserve"> </w:t>
+      </w:r>
+      <w:r>
+        <w:t xml:space="preserve">physical adapter (like a pogo pin adapter or SOIC8 clip). SOIC8 is the</w:t>
+      </w:r>
+      <w:r>
+        <w:t xml:space="preserve"> </w:t>
+      </w:r>
+      <w:r>
+        <w:t xml:space="preserve">least convenient, and is mostly only used on old models with attiny85</w:t>
+      </w:r>
+      <w:r>
+        <w:t xml:space="preserve"> </w:t>
+      </w:r>
+      <w:r>
+        <w:t xml:space="preserve">chips.</w:t>
+      </w:r>
+    </w:p>
+    <w:p>
+      <w:pPr>
+        <w:pStyle w:val="Compact"/>
+        <w:numPr>
+          <w:ilvl w:val="0"/>
+          <w:numId w:val="1005"/>
+        </w:numPr>
+      </w:pPr>
+      <w:r>
+        <w:t xml:space="preserve">A firmware flashing program. A few compatible programs include</w:t>
+      </w:r>
+      <w:r>
+        <w:t xml:space="preserve"> </w:t>
+      </w:r>
+      <w:r>
+        <w:rPr>
+          <w:rStyle w:val="VerbatimChar"/>
+        </w:rPr>
+        <w:t xml:space="preserve">avrdude</w:t>
+      </w:r>
+      <w:r>
+        <w:t xml:space="preserve">,</w:t>
+      </w:r>
+      <w:r>
+        <w:t xml:space="preserve"> </w:t>
+      </w:r>
+      <w:r>
+        <w:rPr>
+          <w:rStyle w:val="VerbatimChar"/>
+        </w:rPr>
+        <w:t xml:space="preserve">pymcuprog</w:t>
+      </w:r>
+      <w:r>
+        <w:t xml:space="preserve">, and</w:t>
+      </w:r>
+      <w:r>
+        <w:t xml:space="preserve"> </w:t>
+      </w:r>
+      <w:r>
+        <w:rPr>
+          <w:rStyle w:val="VerbatimChar"/>
+        </w:rPr>
+        <w:t xml:space="preserve">ZFlasher</w:t>
+      </w:r>
+      <w:r>
+        <w:t xml:space="preserve">.</w:t>
+      </w:r>
+    </w:p>
+    <w:p>
+      <w:pPr>
+        <w:pStyle w:val="Compact"/>
+        <w:numPr>
+          <w:ilvl w:val="0"/>
+          <w:numId w:val="1005"/>
+        </w:numPr>
+      </w:pPr>
+      <w:r>
+        <w:t xml:space="preserve">A computer or phone. Almost any modern computer or phone should be able to</w:t>
+      </w:r>
+      <w:r>
+        <w:t xml:space="preserve"> </w:t>
+      </w:r>
+      <w:r>
+        <w:t xml:space="preserve">do it, as long as you can plug the adapter in and run a flashing program.</w:t>
+      </w:r>
+    </w:p>
+    <w:p>
+      <w:pPr>
+        <w:pStyle w:val="FirstParagraph"/>
+      </w:pPr>
+      <w:r>
+        <w:t xml:space="preserve">One particularly useful guide is at</w:t>
+      </w:r>
+      <w:r>
+        <w:t xml:space="preserve"> </w:t>
+      </w:r>
+      <w:hyperlink r:id="rId26">
+        <w:r>
+          <w:rPr>
+            <w:rStyle w:val="Hyperlink"/>
+          </w:rPr>
+          <w:t xml:space="preserve">https://anduril.click/</w:t>
+        </w:r>
+      </w:hyperlink>
+    </w:p>
+    <w:p>
+      <w:pPr>
+        <w:pStyle w:val="BodyText"/>
+      </w:pPr>
+      <w:r>
+        <w:t xml:space="preserve">More info about installing flashing programs is below, in</w:t>
+      </w:r>
+      <w:r>
+        <w:t xml:space="preserve"> </w:t>
+      </w:r>
+      <w:hyperlink w:anchor="flashing-programs">
+        <w:r>
+          <w:rPr>
+            <w:rStyle w:val="Hyperlink"/>
+          </w:rPr>
+          <w:t xml:space="preserve">Flashing Programs</w:t>
+        </w:r>
+      </w:hyperlink>
+      <w:r>
+        <w:t xml:space="preserve">.</w:t>
+      </w:r>
+    </w:p>
+    <w:bookmarkEnd w:id="27"/>
+    <w:bookmarkStart w:id="30" w:name="compiling"/>
+    <w:p>
+      <w:pPr>
+        <w:pStyle w:val="Heading2"/>
+      </w:pPr>
+      <w:r>
         <w:t xml:space="preserve">Compiling</w:t>
       </w:r>
     </w:p>
@@ -610,20 +795,21 @@
         <w:t xml:space="preserve">convenient.</w:t>
       </w:r>
     </w:p>
-    <w:bookmarkStart w:id="26" w:name="prerequisites"/>
+    <w:bookmarkStart w:id="28" w:name="prerequisites"/>
     <w:p>
       <w:pPr>
         <w:pStyle w:val="Heading3"/>
       </w:pPr>
       <w:r>
-        <w:t xml:space="preserve">Prerequisites:</w:t>
-      </w:r>
-    </w:p>
-    <w:p>
-      <w:pPr>
-        <w:numPr>
-          <w:ilvl w:val="0"/>
-          <w:numId w:val="1003"/>
+        <w:t xml:space="preserve">Prerequisites</w:t>
+      </w:r>
+    </w:p>
+    <w:p>
+      <w:pPr>
+        <w:pStyle w:val="Compact"/>
+        <w:numPr>
+          <w:ilvl w:val="0"/>
+          <w:numId w:val="1006"/>
         </w:numPr>
       </w:pPr>
       <w:r>
@@ -641,9 +827,10 @@
     </w:p>
     <w:p>
       <w:pPr>
-        <w:numPr>
-          <w:ilvl w:val="0"/>
-          <w:numId w:val="1003"/>
+        <w:pStyle w:val="Compact"/>
+        <w:numPr>
+          <w:ilvl w:val="0"/>
+          <w:numId w:val="1006"/>
         </w:numPr>
       </w:pPr>
       <w:r>
@@ -661,19 +848,20 @@
     </w:p>
     <w:p>
       <w:pPr>
-        <w:numPr>
-          <w:ilvl w:val="0"/>
-          <w:numId w:val="1003"/>
-        </w:numPr>
-      </w:pPr>
-      <w:r>
-        <w:t xml:space="preserve">Atmel DFPs (Device Family Packs). A small script is included to</w:t>
-      </w:r>
-      <w:r>
-        <w:t xml:space="preserve"> </w:t>
-      </w:r>
-      <w:r>
-        <w:t xml:space="preserve">download and install these for you:</w:t>
+        <w:pStyle w:val="Compact"/>
+        <w:numPr>
+          <w:ilvl w:val="0"/>
+          <w:numId w:val="1006"/>
+        </w:numPr>
+      </w:pPr>
+      <w:r>
+        <w:t xml:space="preserve">Atmel DFPs (Device Family Packs). A small script is included to download and</w:t>
+      </w:r>
+      <w:r>
+        <w:t xml:space="preserve"> </w:t>
+      </w:r>
+      <w:r>
+        <w:t xml:space="preserve">install these for you:</w:t>
       </w:r>
       <w:r>
         <w:br/>
@@ -685,8 +873,8 @@
         <w:t xml:space="preserve">./make dfp</w:t>
       </w:r>
     </w:p>
-    <w:bookmarkEnd w:id="26"/>
-    <w:bookmarkStart w:id="27" w:name="building"/>
+    <w:bookmarkEnd w:id="28"/>
+    <w:bookmarkStart w:id="29" w:name="building"/>
     <w:p>
       <w:pPr>
         <w:pStyle w:val="Heading3"/>
@@ -810,9 +998,9 @@
         <w:t xml:space="preserve">firmware flashing program.</w:t>
       </w:r>
     </w:p>
-    <w:bookmarkEnd w:id="27"/>
-    <w:bookmarkEnd w:id="28"/>
-    <w:bookmarkStart w:id="30" w:name="customizing-settings-per-user"/>
+    <w:bookmarkEnd w:id="29"/>
+    <w:bookmarkEnd w:id="30"/>
+    <w:bookmarkStart w:id="32" w:name="customizing-settings-per-user"/>
     <w:p>
       <w:pPr>
         <w:pStyle w:val="Heading2"/>
@@ -831,7 +1019,7 @@
       <w:r>
         <w:t xml:space="preserve"> </w:t>
       </w:r>
-      <w:hyperlink r:id="rId29">
+      <w:hyperlink r:id="rId31">
         <w:r>
           <w:rPr>
             <w:rStyle w:val="Hyperlink"/>
@@ -879,8 +1067,8 @@
         <w:t xml:space="preserve">without having to modify the original source files.</w:t>
       </w:r>
     </w:p>
-    <w:bookmarkEnd w:id="30"/>
-    <w:bookmarkStart w:id="33" w:name="flashing-programs"/>
+    <w:bookmarkEnd w:id="32"/>
+    <w:bookmarkStart w:id="35" w:name="flashing-programs"/>
     <w:p>
       <w:pPr>
         <w:pStyle w:val="Heading2"/>
@@ -889,7 +1077,7 @@
         <w:t xml:space="preserve">Flashing Programs</w:t>
       </w:r>
     </w:p>
-    <w:bookmarkStart w:id="31" w:name="avrdude"/>
+    <w:bookmarkStart w:id="33" w:name="avrdude"/>
     <w:p>
       <w:pPr>
         <w:pStyle w:val="Heading3"/>
@@ -905,11 +1093,9 @@
       <w:r>
         <w:t xml:space="preserve">Usually avrdude installs in a single command:</w:t>
       </w:r>
-    </w:p>
-    <w:p>
-      <w:pPr>
-        <w:pStyle w:val="BodyText"/>
-      </w:pPr>
+      <w:r>
+        <w:br/>
+      </w:r>
       <w:r>
         <w:rPr>
           <w:rStyle w:val="VerbatimChar"/>
@@ -917,8 +1103,8 @@
         <w:t xml:space="preserve">sudo apt install avrdude</w:t>
       </w:r>
     </w:p>
-    <w:bookmarkEnd w:id="31"/>
-    <w:bookmarkStart w:id="32" w:name="pymcuprog"/>
+    <w:bookmarkEnd w:id="33"/>
+    <w:bookmarkStart w:id="34" w:name="pymcuprog"/>
     <w:p>
       <w:pPr>
         <w:pStyle w:val="Heading3"/>
@@ -1071,9 +1257,9 @@
         <w:t xml:space="preserve">.</w:t>
       </w:r>
     </w:p>
-    <w:bookmarkEnd w:id="32"/>
-    <w:bookmarkEnd w:id="33"/>
-    <w:bookmarkStart w:id="35" w:name="contributing"/>
+    <w:bookmarkEnd w:id="34"/>
+    <w:bookmarkEnd w:id="35"/>
+    <w:bookmarkStart w:id="37" w:name="contributing"/>
     <w:p>
       <w:pPr>
         <w:pStyle w:val="Heading2"/>
@@ -1092,9 +1278,10 @@
     </w:p>
     <w:p>
       <w:pPr>
-        <w:numPr>
-          <w:ilvl w:val="0"/>
-          <w:numId w:val="1004"/>
+        <w:pStyle w:val="Compact"/>
+        <w:numPr>
+          <w:ilvl w:val="0"/>
+          <w:numId w:val="1007"/>
         </w:numPr>
       </w:pPr>
       <w:r>
@@ -1103,7 +1290,7 @@
       <w:r>
         <w:t xml:space="preserve"> </w:t>
       </w:r>
-      <w:hyperlink r:id="rId34">
+      <w:hyperlink r:id="rId36">
         <w:r>
           <w:rPr>
             <w:rStyle w:val="Hyperlink"/>
@@ -1126,9 +1313,10 @@
     </w:p>
     <w:p>
       <w:pPr>
-        <w:numPr>
-          <w:ilvl w:val="0"/>
-          <w:numId w:val="1004"/>
+        <w:pStyle w:val="Compact"/>
+        <w:numPr>
+          <w:ilvl w:val="0"/>
+          <w:numId w:val="1007"/>
         </w:numPr>
       </w:pPr>
       <w:r>
@@ -1143,9 +1331,10 @@
     </w:p>
     <w:p>
       <w:pPr>
-        <w:numPr>
-          <w:ilvl w:val="0"/>
-          <w:numId w:val="1004"/>
+        <w:pStyle w:val="Compact"/>
+        <w:numPr>
+          <w:ilvl w:val="0"/>
+          <w:numId w:val="1007"/>
         </w:numPr>
       </w:pPr>
       <w:r>
@@ -1154,9 +1343,10 @@
     </w:p>
     <w:p>
       <w:pPr>
-        <w:numPr>
-          <w:ilvl w:val="0"/>
-          <w:numId w:val="1004"/>
+        <w:pStyle w:val="Compact"/>
+        <w:numPr>
+          <w:ilvl w:val="0"/>
+          <w:numId w:val="1007"/>
         </w:numPr>
       </w:pPr>
       <w:r>
@@ -1171,18 +1361,19 @@
     </w:p>
     <w:p>
       <w:pPr>
-        <w:numPr>
-          <w:ilvl w:val="0"/>
-          <w:numId w:val="1004"/>
+        <w:pStyle w:val="Compact"/>
+        <w:numPr>
+          <w:ilvl w:val="0"/>
+          <w:numId w:val="1007"/>
         </w:numPr>
       </w:pPr>
       <w:r>
         <w:t xml:space="preserve">Ask manufacturers to use this firmware, and to support its development.</w:t>
       </w:r>
     </w:p>
-    <w:bookmarkEnd w:id="35"/>
-    <w:bookmarkEnd w:id="36"/>
-    <w:bookmarkStart w:id="95" w:name="anduril-user-manual"/>
+    <w:bookmarkEnd w:id="37"/>
+    <w:bookmarkEnd w:id="38"/>
+    <w:bookmarkStart w:id="97" w:name="anduril-user-manual"/>
     <w:p>
       <w:pPr>
         <w:pStyle w:val="Heading1"/>
@@ -1210,10 +1401,10 @@
         <w:pStyle w:val="Compact"/>
         <w:numPr>
           <w:ilvl w:val="0"/>
-          <w:numId w:val="1005"/>
-        </w:numPr>
-      </w:pPr>
-      <w:hyperlink r:id="rId37">
+          <w:numId w:val="1008"/>
+        </w:numPr>
+      </w:pPr>
+      <w:hyperlink r:id="rId39">
         <w:r>
           <w:rPr>
             <w:rStyle w:val="Hyperlink"/>
@@ -1247,10 +1438,10 @@
         <w:pStyle w:val="Compact"/>
         <w:numPr>
           <w:ilvl w:val="0"/>
-          <w:numId w:val="1006"/>
-        </w:numPr>
-      </w:pPr>
-      <w:hyperlink r:id="rId38">
+          <w:numId w:val="1009"/>
+        </w:numPr>
+      </w:pPr>
+      <w:hyperlink r:id="rId40">
         <w:r>
           <w:rPr>
             <w:rStyle w:val="Hyperlink"/>
@@ -1259,21 +1450,21 @@
         </w:r>
       </w:hyperlink>
     </w:p>
-    <w:bookmarkStart w:id="39" w:name="table-of-content"/>
+    <w:bookmarkStart w:id="41" w:name="table-of-content---anduril-manual"/>
     <w:p>
       <w:pPr>
         <w:pStyle w:val="Heading2"/>
       </w:pPr>
       <w:r>
-        <w:t xml:space="preserve">Table of Content</w:t>
-      </w:r>
-    </w:p>
-    <w:p>
-      <w:pPr>
-        <w:pStyle w:val="Compact"/>
-        <w:numPr>
-          <w:ilvl w:val="0"/>
-          <w:numId w:val="1007"/>
+        <w:t xml:space="preserve">Table of Content - Anduril MANUAL</w:t>
+      </w:r>
+    </w:p>
+    <w:p>
+      <w:pPr>
+        <w:pStyle w:val="Compact"/>
+        <w:numPr>
+          <w:ilvl w:val="0"/>
+          <w:numId w:val="1010"/>
         </w:numPr>
       </w:pPr>
       <w:hyperlink w:anchor="quick-start">
@@ -1290,7 +1481,7 @@
         <w:pStyle w:val="Compact"/>
         <w:numPr>
           <w:ilvl w:val="0"/>
-          <w:numId w:val="1007"/>
+          <w:numId w:val="1010"/>
         </w:numPr>
       </w:pPr>
       <w:hyperlink w:anchor="button-presses">
@@ -1307,7 +1498,7 @@
         <w:pStyle w:val="Compact"/>
         <w:numPr>
           <w:ilvl w:val="0"/>
-          <w:numId w:val="1007"/>
+          <w:numId w:val="1010"/>
         </w:numPr>
       </w:pPr>
       <w:hyperlink w:anchor="factory-reset">
@@ -1324,7 +1515,7 @@
         <w:pStyle w:val="Compact"/>
         <w:numPr>
           <w:ilvl w:val="0"/>
-          <w:numId w:val="1007"/>
+          <w:numId w:val="1010"/>
         </w:numPr>
       </w:pPr>
       <w:hyperlink w:anchor="simple-ui">
@@ -1341,7 +1532,7 @@
         <w:pStyle w:val="Compact"/>
         <w:numPr>
           <w:ilvl w:val="1"/>
-          <w:numId w:val="1008"/>
+          <w:numId w:val="1011"/>
         </w:numPr>
       </w:pPr>
       <w:hyperlink w:anchor="simple-ui-diagram">
@@ -1358,7 +1549,7 @@
         <w:pStyle w:val="Compact"/>
         <w:numPr>
           <w:ilvl w:val="1"/>
-          <w:numId w:val="1008"/>
+          <w:numId w:val="1011"/>
         </w:numPr>
       </w:pPr>
       <w:hyperlink w:anchor="usage">
@@ -1375,7 +1566,7 @@
         <w:pStyle w:val="Compact"/>
         <w:numPr>
           <w:ilvl w:val="1"/>
-          <w:numId w:val="1008"/>
+          <w:numId w:val="1011"/>
         </w:numPr>
       </w:pPr>
       <w:hyperlink w:anchor="extended-simple-ui">
@@ -1392,7 +1583,7 @@
         <w:pStyle w:val="Compact"/>
         <w:numPr>
           <w:ilvl w:val="1"/>
-          <w:numId w:val="1008"/>
+          <w:numId w:val="1011"/>
         </w:numPr>
       </w:pPr>
       <w:hyperlink w:anchor="configuring-simple-ui">
@@ -1409,7 +1600,7 @@
         <w:pStyle w:val="Compact"/>
         <w:numPr>
           <w:ilvl w:val="0"/>
-          <w:numId w:val="1007"/>
+          <w:numId w:val="1010"/>
         </w:numPr>
       </w:pPr>
       <w:hyperlink w:anchor="advanced-ui">
@@ -1426,7 +1617,7 @@
         <w:pStyle w:val="Compact"/>
         <w:numPr>
           <w:ilvl w:val="1"/>
-          <w:numId w:val="1009"/>
+          <w:numId w:val="1012"/>
         </w:numPr>
       </w:pPr>
       <w:hyperlink w:anchor="advanced-ui-diagram">
@@ -1443,7 +1634,7 @@
         <w:pStyle w:val="Compact"/>
         <w:numPr>
           <w:ilvl w:val="1"/>
-          <w:numId w:val="1009"/>
+          <w:numId w:val="1012"/>
         </w:numPr>
       </w:pPr>
       <w:hyperlink w:anchor="ramping--stepped-ramping-modes">
@@ -1460,7 +1651,7 @@
         <w:pStyle w:val="Compact"/>
         <w:numPr>
           <w:ilvl w:val="1"/>
-          <w:numId w:val="1009"/>
+          <w:numId w:val="1012"/>
         </w:numPr>
       </w:pPr>
       <w:hyperlink w:anchor="sunset-timer">
@@ -1477,7 +1668,7 @@
         <w:pStyle w:val="Compact"/>
         <w:numPr>
           <w:ilvl w:val="1"/>
-          <w:numId w:val="1009"/>
+          <w:numId w:val="1012"/>
         </w:numPr>
       </w:pPr>
       <w:hyperlink w:anchor="other-modes">
@@ -1494,7 +1685,7 @@
         <w:pStyle w:val="Compact"/>
         <w:numPr>
           <w:ilvl w:val="1"/>
-          <w:numId w:val="1009"/>
+          <w:numId w:val="1012"/>
         </w:numPr>
       </w:pPr>
       <w:hyperlink w:anchor="lockout-mode">
@@ -1511,7 +1702,7 @@
         <w:pStyle w:val="Compact"/>
         <w:numPr>
           <w:ilvl w:val="1"/>
-          <w:numId w:val="1009"/>
+          <w:numId w:val="1012"/>
         </w:numPr>
       </w:pPr>
       <w:hyperlink w:anchor="blinky--utility-modes">
@@ -1528,7 +1719,7 @@
         <w:pStyle w:val="Compact"/>
         <w:numPr>
           <w:ilvl w:val="2"/>
-          <w:numId w:val="1010"/>
+          <w:numId w:val="1013"/>
         </w:numPr>
       </w:pPr>
       <w:hyperlink w:anchor="battery-check">
@@ -1545,7 +1736,7 @@
         <w:pStyle w:val="Compact"/>
         <w:numPr>
           <w:ilvl w:val="2"/>
-          <w:numId w:val="1010"/>
+          <w:numId w:val="1013"/>
         </w:numPr>
       </w:pPr>
       <w:hyperlink w:anchor="temperature-check">
@@ -1562,7 +1753,7 @@
         <w:pStyle w:val="Compact"/>
         <w:numPr>
           <w:ilvl w:val="2"/>
-          <w:numId w:val="1010"/>
+          <w:numId w:val="1013"/>
         </w:numPr>
       </w:pPr>
       <w:hyperlink w:anchor="beacon-mode">
@@ -1579,7 +1770,7 @@
         <w:pStyle w:val="Compact"/>
         <w:numPr>
           <w:ilvl w:val="2"/>
-          <w:numId w:val="1010"/>
+          <w:numId w:val="1013"/>
         </w:numPr>
       </w:pPr>
       <w:hyperlink w:anchor="sos-mode">
@@ -1596,7 +1787,7 @@
         <w:pStyle w:val="Compact"/>
         <w:numPr>
           <w:ilvl w:val="1"/>
-          <w:numId w:val="1009"/>
+          <w:numId w:val="1012"/>
         </w:numPr>
       </w:pPr>
       <w:hyperlink w:anchor="strobe--mood-modes">
@@ -1613,7 +1804,7 @@
         <w:pStyle w:val="Compact"/>
         <w:numPr>
           <w:ilvl w:val="1"/>
-          <w:numId w:val="1009"/>
+          <w:numId w:val="1012"/>
         </w:numPr>
       </w:pPr>
       <w:hyperlink w:anchor="momentary-mode">
@@ -1630,7 +1821,7 @@
         <w:pStyle w:val="Compact"/>
         <w:numPr>
           <w:ilvl w:val="1"/>
-          <w:numId w:val="1009"/>
+          <w:numId w:val="1012"/>
         </w:numPr>
       </w:pPr>
       <w:hyperlink w:anchor="tactical-mode">
@@ -1647,7 +1838,7 @@
         <w:pStyle w:val="Compact"/>
         <w:numPr>
           <w:ilvl w:val="1"/>
-          <w:numId w:val="1009"/>
+          <w:numId w:val="1012"/>
         </w:numPr>
       </w:pPr>
       <w:hyperlink w:anchor="configuration-menus">
@@ -1664,7 +1855,7 @@
         <w:pStyle w:val="Compact"/>
         <w:numPr>
           <w:ilvl w:val="1"/>
-          <w:numId w:val="1009"/>
+          <w:numId w:val="1012"/>
         </w:numPr>
       </w:pPr>
       <w:hyperlink w:anchor="ramp-config-menu">
@@ -1681,7 +1872,7 @@
         <w:pStyle w:val="Compact"/>
         <w:numPr>
           <w:ilvl w:val="1"/>
-          <w:numId w:val="1009"/>
+          <w:numId w:val="1012"/>
         </w:numPr>
       </w:pPr>
       <w:hyperlink w:anchor="version-check-mode">
@@ -1698,7 +1889,7 @@
         <w:pStyle w:val="Compact"/>
         <w:numPr>
           <w:ilvl w:val="1"/>
-          <w:numId w:val="1009"/>
+          <w:numId w:val="1012"/>
         </w:numPr>
       </w:pPr>
       <w:hyperlink w:anchor="version-check-formats">
@@ -1715,7 +1906,7 @@
         <w:pStyle w:val="Compact"/>
         <w:numPr>
           <w:ilvl w:val="1"/>
-          <w:numId w:val="1009"/>
+          <w:numId w:val="1012"/>
         </w:numPr>
       </w:pPr>
       <w:hyperlink w:anchor="protection-features">
@@ -1732,7 +1923,7 @@
         <w:pStyle w:val="Compact"/>
         <w:numPr>
           <w:ilvl w:val="1"/>
-          <w:numId w:val="1009"/>
+          <w:numId w:val="1012"/>
         </w:numPr>
       </w:pPr>
       <w:hyperlink w:anchor="aux-leds--button-leds">
@@ -1749,7 +1940,7 @@
         <w:pStyle w:val="Compact"/>
         <w:numPr>
           <w:ilvl w:val="1"/>
-          <w:numId w:val="1009"/>
+          <w:numId w:val="1012"/>
         </w:numPr>
       </w:pPr>
       <w:hyperlink w:anchor="misc-config-menu">
@@ -1766,7 +1957,7 @@
         <w:pStyle w:val="Compact"/>
         <w:numPr>
           <w:ilvl w:val="1"/>
-          <w:numId w:val="1009"/>
+          <w:numId w:val="1012"/>
         </w:numPr>
       </w:pPr>
       <w:hyperlink w:anchor="X75768185940ab320c33c4fb427d95834704db6c">
@@ -1783,7 +1974,7 @@
         <w:pStyle w:val="Compact"/>
         <w:numPr>
           <w:ilvl w:val="1"/>
-          <w:numId w:val="1009"/>
+          <w:numId w:val="1012"/>
         </w:numPr>
       </w:pPr>
       <w:hyperlink w:anchor="ui-reference-table">
@@ -1800,7 +1991,7 @@
         <w:pStyle w:val="Compact"/>
         <w:numPr>
           <w:ilvl w:val="2"/>
-          <w:numId w:val="1011"/>
+          <w:numId w:val="1014"/>
         </w:numPr>
       </w:pPr>
       <w:hyperlink w:anchor="off-mode">
@@ -1829,7 +2020,7 @@
         <w:pStyle w:val="Compact"/>
         <w:numPr>
           <w:ilvl w:val="2"/>
-          <w:numId w:val="1011"/>
+          <w:numId w:val="1014"/>
         </w:numPr>
       </w:pPr>
       <w:hyperlink w:anchor="ramp-mode">
@@ -1846,7 +2037,7 @@
         <w:pStyle w:val="Compact"/>
         <w:numPr>
           <w:ilvl w:val="2"/>
-          <w:numId w:val="1011"/>
+          <w:numId w:val="1014"/>
         </w:numPr>
       </w:pPr>
       <w:hyperlink w:anchor="multi-channel-lights">
@@ -1863,7 +2054,7 @@
         <w:pStyle w:val="Compact"/>
         <w:numPr>
           <w:ilvl w:val="2"/>
-          <w:numId w:val="1011"/>
+          <w:numId w:val="1014"/>
         </w:numPr>
       </w:pPr>
       <w:hyperlink w:anchor="lockout-mode-1">
@@ -1880,7 +2071,7 @@
         <w:pStyle w:val="Compact"/>
         <w:numPr>
           <w:ilvl w:val="2"/>
-          <w:numId w:val="1011"/>
+          <w:numId w:val="1014"/>
         </w:numPr>
       </w:pPr>
       <w:hyperlink w:anchor="strobe-group-modes">
@@ -1897,7 +2088,7 @@
         <w:pStyle w:val="Compact"/>
         <w:numPr>
           <w:ilvl w:val="2"/>
-          <w:numId w:val="1011"/>
+          <w:numId w:val="1014"/>
         </w:numPr>
       </w:pPr>
       <w:hyperlink w:anchor="blinky-modes">
@@ -1914,7 +2105,7 @@
         <w:pStyle w:val="Compact"/>
         <w:numPr>
           <w:ilvl w:val="2"/>
-          <w:numId w:val="1011"/>
+          <w:numId w:val="1014"/>
         </w:numPr>
       </w:pPr>
       <w:hyperlink w:anchor="momentary-mode-1">
@@ -1931,7 +2122,7 @@
         <w:pStyle w:val="Compact"/>
         <w:numPr>
           <w:ilvl w:val="2"/>
-          <w:numId w:val="1011"/>
+          <w:numId w:val="1014"/>
         </w:numPr>
       </w:pPr>
       <w:hyperlink w:anchor="tactical-mode-1">
@@ -1948,7 +2139,7 @@
         <w:pStyle w:val="Compact"/>
         <w:numPr>
           <w:ilvl w:val="2"/>
-          <w:numId w:val="1011"/>
+          <w:numId w:val="1014"/>
         </w:numPr>
       </w:pPr>
       <w:hyperlink w:anchor="config-menus">
@@ -1965,7 +2156,7 @@
         <w:pStyle w:val="Compact"/>
         <w:numPr>
           <w:ilvl w:val="0"/>
-          <w:numId w:val="1007"/>
+          <w:numId w:val="1010"/>
         </w:numPr>
       </w:pPr>
       <w:hyperlink w:anchor="appendix-a-anduril-2-simple-ui-diagram">
@@ -1982,7 +2173,7 @@
         <w:pStyle w:val="Compact"/>
         <w:numPr>
           <w:ilvl w:val="0"/>
-          <w:numId w:val="1007"/>
+          <w:numId w:val="1010"/>
         </w:numPr>
       </w:pPr>
       <w:hyperlink w:anchor="appendix-b-anduril-2-advanced-ui-diagram">
@@ -1994,8 +2185,8 @@
         </w:r>
       </w:hyperlink>
     </w:p>
-    <w:bookmarkEnd w:id="39"/>
-    <w:bookmarkStart w:id="40" w:name="quick-start"/>
+    <w:bookmarkEnd w:id="41"/>
+    <w:bookmarkStart w:id="42" w:name="quick-start"/>
     <w:p>
       <w:pPr>
         <w:pStyle w:val="Heading2"/>
@@ -2035,7 +2226,7 @@
         <w:pStyle w:val="Compact"/>
         <w:numPr>
           <w:ilvl w:val="0"/>
-          <w:numId w:val="1012"/>
+          <w:numId w:val="1015"/>
         </w:numPr>
       </w:pPr>
       <w:r>
@@ -2057,7 +2248,7 @@
         <w:pStyle w:val="Compact"/>
         <w:numPr>
           <w:ilvl w:val="0"/>
-          <w:numId w:val="1012"/>
+          <w:numId w:val="1015"/>
         </w:numPr>
       </w:pPr>
       <w:r>
@@ -2079,7 +2270,7 @@
         <w:pStyle w:val="Compact"/>
         <w:numPr>
           <w:ilvl w:val="0"/>
-          <w:numId w:val="1012"/>
+          <w:numId w:val="1015"/>
         </w:numPr>
       </w:pPr>
       <w:r>
@@ -2135,8 +2326,8 @@
         <w:t xml:space="preserve">at the end of this file.</w:t>
       </w:r>
     </w:p>
-    <w:bookmarkEnd w:id="40"/>
-    <w:bookmarkStart w:id="41" w:name="button-presses"/>
+    <w:bookmarkEnd w:id="42"/>
+    <w:bookmarkStart w:id="43" w:name="button-presses"/>
     <w:p>
       <w:pPr>
         <w:pStyle w:val="Heading2"/>
@@ -2158,7 +2349,7 @@
         <w:pStyle w:val="Compact"/>
         <w:numPr>
           <w:ilvl w:val="0"/>
-          <w:numId w:val="1013"/>
+          <w:numId w:val="1016"/>
         </w:numPr>
       </w:pPr>
       <w:r>
@@ -2192,7 +2383,7 @@
         <w:pStyle w:val="Compact"/>
         <w:numPr>
           <w:ilvl w:val="0"/>
-          <w:numId w:val="1013"/>
+          <w:numId w:val="1016"/>
         </w:numPr>
       </w:pPr>
       <w:r>
@@ -2226,7 +2417,7 @@
         <w:pStyle w:val="Compact"/>
         <w:numPr>
           <w:ilvl w:val="0"/>
-          <w:numId w:val="1013"/>
+          <w:numId w:val="1016"/>
         </w:numPr>
       </w:pPr>
       <w:r>
@@ -2260,7 +2451,7 @@
         <w:pStyle w:val="Compact"/>
         <w:numPr>
           <w:ilvl w:val="0"/>
-          <w:numId w:val="1013"/>
+          <w:numId w:val="1016"/>
         </w:numPr>
       </w:pPr>
       <w:r>
@@ -2294,7 +2485,7 @@
         <w:pStyle w:val="Compact"/>
         <w:numPr>
           <w:ilvl w:val="0"/>
-          <w:numId w:val="1013"/>
+          <w:numId w:val="1016"/>
         </w:numPr>
       </w:pPr>
       <w:r>
@@ -2328,7 +2519,7 @@
         <w:pStyle w:val="Compact"/>
         <w:numPr>
           <w:ilvl w:val="0"/>
-          <w:numId w:val="1013"/>
+          <w:numId w:val="1016"/>
         </w:numPr>
       </w:pPr>
       <w:r>
@@ -2453,8 +2644,8 @@
         <w:t xml:space="preserve">tells whether to release the final press (C) or keep holding it (H).</w:t>
       </w:r>
     </w:p>
-    <w:bookmarkEnd w:id="41"/>
-    <w:bookmarkStart w:id="42" w:name="factory-reset"/>
+    <w:bookmarkEnd w:id="43"/>
+    <w:bookmarkStart w:id="44" w:name="factory-reset"/>
     <w:p>
       <w:pPr>
         <w:pStyle w:val="Heading2"/>
@@ -2496,7 +2687,7 @@
         <w:pStyle w:val="Compact"/>
         <w:numPr>
           <w:ilvl w:val="0"/>
-          <w:numId w:val="1014"/>
+          <w:numId w:val="1017"/>
         </w:numPr>
       </w:pPr>
       <w:r>
@@ -2518,7 +2709,7 @@
         <w:pStyle w:val="Compact"/>
         <w:numPr>
           <w:ilvl w:val="0"/>
-          <w:numId w:val="1014"/>
+          <w:numId w:val="1017"/>
         </w:numPr>
       </w:pPr>
       <w:r>
@@ -2540,7 +2731,7 @@
         <w:pStyle w:val="Compact"/>
         <w:numPr>
           <w:ilvl w:val="0"/>
-          <w:numId w:val="1014"/>
+          <w:numId w:val="1017"/>
         </w:numPr>
       </w:pPr>
       <w:r>
@@ -2562,7 +2753,7 @@
         <w:pStyle w:val="Compact"/>
         <w:numPr>
           <w:ilvl w:val="0"/>
-          <w:numId w:val="1014"/>
+          <w:numId w:val="1017"/>
         </w:numPr>
       </w:pPr>
       <w:r>
@@ -2592,7 +2783,7 @@
         <w:pStyle w:val="Compact"/>
         <w:numPr>
           <w:ilvl w:val="0"/>
-          <w:numId w:val="1015"/>
+          <w:numId w:val="1018"/>
         </w:numPr>
       </w:pPr>
       <w:r>
@@ -2721,8 +2912,8 @@
         <w:t xml:space="preserve">Simple UI is enabled after each factory reset.</w:t>
       </w:r>
     </w:p>
-    <w:bookmarkEnd w:id="42"/>
-    <w:bookmarkStart w:id="47" w:name="simple-ui"/>
+    <w:bookmarkEnd w:id="44"/>
+    <w:bookmarkStart w:id="49" w:name="simple-ui"/>
     <w:p>
       <w:pPr>
         <w:pStyle w:val="Heading2"/>
@@ -2771,7 +2962,7 @@
         <w:t xml:space="preserve">safer, and any complex or advanced functions are blocked.</w:t>
       </w:r>
     </w:p>
-    <w:bookmarkStart w:id="43" w:name="simple-ui-diagram"/>
+    <w:bookmarkStart w:id="45" w:name="simple-ui-diagram"/>
     <w:p>
       <w:pPr>
         <w:pStyle w:val="Heading3"/>
@@ -2811,8 +3002,8 @@
         <w:t xml:space="preserve">this file.</w:t>
       </w:r>
     </w:p>
-    <w:bookmarkEnd w:id="43"/>
-    <w:bookmarkStart w:id="44" w:name="usage"/>
+    <w:bookmarkEnd w:id="45"/>
+    <w:bookmarkStart w:id="46" w:name="usage"/>
     <w:p>
       <w:pPr>
         <w:pStyle w:val="Heading3"/>
@@ -2834,7 +3025,7 @@
         <w:pStyle w:val="Compact"/>
         <w:numPr>
           <w:ilvl w:val="0"/>
-          <w:numId w:val="1016"/>
+          <w:numId w:val="1019"/>
         </w:numPr>
       </w:pPr>
       <w:r>
@@ -2852,7 +3043,7 @@
         <w:pStyle w:val="Compact"/>
         <w:numPr>
           <w:ilvl w:val="0"/>
-          <w:numId w:val="1016"/>
+          <w:numId w:val="1019"/>
         </w:numPr>
       </w:pPr>
       <w:r>
@@ -2870,7 +3061,7 @@
         <w:pStyle w:val="Compact"/>
         <w:numPr>
           <w:ilvl w:val="0"/>
-          <w:numId w:val="1016"/>
+          <w:numId w:val="1019"/>
         </w:numPr>
       </w:pPr>
       <w:r>
@@ -2900,7 +3091,7 @@
         <w:pStyle w:val="Compact"/>
         <w:numPr>
           <w:ilvl w:val="0"/>
-          <w:numId w:val="1016"/>
+          <w:numId w:val="1019"/>
         </w:numPr>
       </w:pPr>
       <w:r>
@@ -2918,7 +3109,7 @@
         <w:pStyle w:val="Compact"/>
         <w:numPr>
           <w:ilvl w:val="0"/>
-          <w:numId w:val="1016"/>
+          <w:numId w:val="1019"/>
         </w:numPr>
       </w:pPr>
       <w:r>
@@ -2950,7 +3141,7 @@
         <w:pStyle w:val="Compact"/>
         <w:numPr>
           <w:ilvl w:val="0"/>
-          <w:numId w:val="1017"/>
+          <w:numId w:val="1020"/>
         </w:numPr>
       </w:pPr>
       <w:r>
@@ -2968,7 +3159,7 @@
         <w:pStyle w:val="Compact"/>
         <w:numPr>
           <w:ilvl w:val="0"/>
-          <w:numId w:val="1017"/>
+          <w:numId w:val="1020"/>
         </w:numPr>
       </w:pPr>
       <w:r>
@@ -2986,7 +3177,7 @@
         <w:pStyle w:val="Compact"/>
         <w:numPr>
           <w:ilvl w:val="0"/>
-          <w:numId w:val="1017"/>
+          <w:numId w:val="1020"/>
         </w:numPr>
       </w:pPr>
       <w:r>
@@ -3004,7 +3195,7 @@
         <w:pStyle w:val="Compact"/>
         <w:numPr>
           <w:ilvl w:val="0"/>
-          <w:numId w:val="1017"/>
+          <w:numId w:val="1020"/>
         </w:numPr>
       </w:pPr>
       <w:r>
@@ -3033,7 +3224,7 @@
         <w:pStyle w:val="Compact"/>
         <w:numPr>
           <w:ilvl w:val="0"/>
-          <w:numId w:val="1018"/>
+          <w:numId w:val="1021"/>
         </w:numPr>
       </w:pPr>
       <w:r>
@@ -3051,7 +3242,7 @@
         <w:pStyle w:val="Compact"/>
         <w:numPr>
           <w:ilvl w:val="0"/>
-          <w:numId w:val="1018"/>
+          <w:numId w:val="1021"/>
         </w:numPr>
       </w:pPr>
       <w:r>
@@ -3069,7 +3260,7 @@
         <w:pStyle w:val="Compact"/>
         <w:numPr>
           <w:ilvl w:val="0"/>
-          <w:numId w:val="1018"/>
+          <w:numId w:val="1021"/>
         </w:numPr>
       </w:pPr>
       <w:r>
@@ -3087,7 +3278,7 @@
         <w:pStyle w:val="Compact"/>
         <w:numPr>
           <w:ilvl w:val="0"/>
-          <w:numId w:val="1018"/>
+          <w:numId w:val="1021"/>
         </w:numPr>
       </w:pPr>
       <w:r>
@@ -3105,7 +3296,7 @@
         <w:pStyle w:val="Compact"/>
         <w:numPr>
           <w:ilvl w:val="0"/>
-          <w:numId w:val="1018"/>
+          <w:numId w:val="1021"/>
         </w:numPr>
       </w:pPr>
       <w:r>
@@ -3123,7 +3314,7 @@
         <w:pStyle w:val="Compact"/>
         <w:numPr>
           <w:ilvl w:val="0"/>
-          <w:numId w:val="1018"/>
+          <w:numId w:val="1021"/>
         </w:numPr>
       </w:pPr>
       <w:r>
@@ -3163,7 +3354,7 @@
         <w:pStyle w:val="Compact"/>
         <w:numPr>
           <w:ilvl w:val="0"/>
-          <w:numId w:val="1019"/>
+          <w:numId w:val="1022"/>
         </w:numPr>
       </w:pPr>
       <w:r>
@@ -3189,7 +3380,7 @@
         <w:pStyle w:val="Compact"/>
         <w:numPr>
           <w:ilvl w:val="0"/>
-          <w:numId w:val="1020"/>
+          <w:numId w:val="1023"/>
         </w:numPr>
       </w:pPr>
       <w:r>
@@ -3202,8 +3393,8 @@
         <w:t xml:space="preserve">: Go to Simple UI.</w:t>
       </w:r>
     </w:p>
-    <w:bookmarkEnd w:id="44"/>
-    <w:bookmarkStart w:id="45" w:name="extended-simple-ui"/>
+    <w:bookmarkEnd w:id="46"/>
+    <w:bookmarkStart w:id="47" w:name="extended-simple-ui"/>
     <w:p>
       <w:pPr>
         <w:pStyle w:val="Heading3"/>
@@ -3231,7 +3422,7 @@
         <w:pStyle w:val="Compact"/>
         <w:numPr>
           <w:ilvl w:val="0"/>
-          <w:numId w:val="1021"/>
+          <w:numId w:val="1024"/>
         </w:numPr>
       </w:pPr>
       <w:r>
@@ -3249,7 +3440,7 @@
         <w:pStyle w:val="Compact"/>
         <w:numPr>
           <w:ilvl w:val="0"/>
-          <w:numId w:val="1021"/>
+          <w:numId w:val="1024"/>
         </w:numPr>
       </w:pPr>
       <w:r>
@@ -3267,7 +3458,7 @@
         <w:pStyle w:val="Compact"/>
         <w:numPr>
           <w:ilvl w:val="0"/>
-          <w:numId w:val="1021"/>
+          <w:numId w:val="1024"/>
         </w:numPr>
       </w:pPr>
       <w:r>
@@ -3285,7 +3476,7 @@
         <w:pStyle w:val="Compact"/>
         <w:numPr>
           <w:ilvl w:val="0"/>
-          <w:numId w:val="1021"/>
+          <w:numId w:val="1024"/>
         </w:numPr>
       </w:pPr>
       <w:r>
@@ -3345,8 +3536,8 @@
         <w:t xml:space="preserve">power with no thermal regulation.</w:t>
       </w:r>
     </w:p>
-    <w:bookmarkEnd w:id="45"/>
-    <w:bookmarkStart w:id="46" w:name="configuring-simple-ui"/>
+    <w:bookmarkEnd w:id="47"/>
+    <w:bookmarkStart w:id="48" w:name="configuring-simple-ui"/>
     <w:p>
       <w:pPr>
         <w:pStyle w:val="Heading3"/>
@@ -3400,7 +3591,7 @@
         <w:pStyle w:val="Compact"/>
         <w:numPr>
           <w:ilvl w:val="0"/>
-          <w:numId w:val="1022"/>
+          <w:numId w:val="1025"/>
         </w:numPr>
       </w:pPr>
       <w:r>
@@ -3426,7 +3617,7 @@
         <w:pStyle w:val="Compact"/>
         <w:numPr>
           <w:ilvl w:val="0"/>
-          <w:numId w:val="1023"/>
+          <w:numId w:val="1026"/>
         </w:numPr>
       </w:pPr>
       <w:r>
@@ -3438,7 +3629,7 @@
         <w:pStyle w:val="Compact"/>
         <w:numPr>
           <w:ilvl w:val="0"/>
-          <w:numId w:val="1023"/>
+          <w:numId w:val="1026"/>
         </w:numPr>
       </w:pPr>
       <w:r>
@@ -3450,7 +3641,7 @@
         <w:pStyle w:val="Compact"/>
         <w:numPr>
           <w:ilvl w:val="0"/>
-          <w:numId w:val="1023"/>
+          <w:numId w:val="1026"/>
         </w:numPr>
       </w:pPr>
       <w:r>
@@ -3462,7 +3653,7 @@
         <w:pStyle w:val="Compact"/>
         <w:numPr>
           <w:ilvl w:val="0"/>
-          <w:numId w:val="1023"/>
+          <w:numId w:val="1026"/>
         </w:numPr>
       </w:pPr>
       <w:r>
@@ -3488,7 +3679,7 @@
         <w:pStyle w:val="Compact"/>
         <w:numPr>
           <w:ilvl w:val="0"/>
-          <w:numId w:val="1024"/>
+          <w:numId w:val="1027"/>
         </w:numPr>
       </w:pPr>
       <w:r>
@@ -3500,7 +3691,7 @@
         <w:pStyle w:val="Compact"/>
         <w:numPr>
           <w:ilvl w:val="0"/>
-          <w:numId w:val="1024"/>
+          <w:numId w:val="1027"/>
         </w:numPr>
       </w:pPr>
       <w:r>
@@ -3512,7 +3703,7 @@
         <w:pStyle w:val="Compact"/>
         <w:numPr>
           <w:ilvl w:val="0"/>
-          <w:numId w:val="1024"/>
+          <w:numId w:val="1027"/>
         </w:numPr>
       </w:pPr>
       <w:r>
@@ -3524,7 +3715,7 @@
         <w:pStyle w:val="Compact"/>
         <w:numPr>
           <w:ilvl w:val="0"/>
-          <w:numId w:val="1024"/>
+          <w:numId w:val="1027"/>
         </w:numPr>
       </w:pPr>
       <w:r>
@@ -3536,7 +3727,7 @@
         <w:pStyle w:val="Compact"/>
         <w:numPr>
           <w:ilvl w:val="0"/>
-          <w:numId w:val="1024"/>
+          <w:numId w:val="1027"/>
         </w:numPr>
       </w:pPr>
       <w:r>
@@ -3548,7 +3739,7 @@
         <w:pStyle w:val="Compact"/>
         <w:numPr>
           <w:ilvl w:val="0"/>
-          <w:numId w:val="1024"/>
+          <w:numId w:val="1027"/>
         </w:numPr>
       </w:pPr>
       <w:r>
@@ -3560,7 +3751,7 @@
         <w:pStyle w:val="Compact"/>
         <w:numPr>
           <w:ilvl w:val="0"/>
-          <w:numId w:val="1024"/>
+          <w:numId w:val="1027"/>
         </w:numPr>
       </w:pPr>
       <w:r>
@@ -3572,7 +3763,7 @@
         <w:pStyle w:val="Compact"/>
         <w:numPr>
           <w:ilvl w:val="0"/>
-          <w:numId w:val="1024"/>
+          <w:numId w:val="1027"/>
         </w:numPr>
       </w:pPr>
       <w:r>
@@ -3584,7 +3775,7 @@
         <w:pStyle w:val="Compact"/>
         <w:numPr>
           <w:ilvl w:val="0"/>
-          <w:numId w:val="1024"/>
+          <w:numId w:val="1027"/>
         </w:numPr>
       </w:pPr>
       <w:r>
@@ -3603,9 +3794,9 @@
         <w:t xml:space="preserve">settings</w:t>
       </w:r>
     </w:p>
-    <w:bookmarkEnd w:id="46"/>
-    <w:bookmarkEnd w:id="47"/>
-    <w:bookmarkStart w:id="85" w:name="advanced-ui"/>
+    <w:bookmarkEnd w:id="48"/>
+    <w:bookmarkEnd w:id="49"/>
+    <w:bookmarkStart w:id="87" w:name="advanced-ui"/>
     <w:p>
       <w:pPr>
         <w:pStyle w:val="Heading2"/>
@@ -3628,7 +3819,7 @@
         <w:t xml:space="preserve">already noted above is blocked in the Simple UI.</w:t>
       </w:r>
     </w:p>
-    <w:bookmarkStart w:id="48" w:name="advanced-ui-diagram"/>
+    <w:bookmarkStart w:id="50" w:name="advanced-ui-diagram"/>
     <w:p>
       <w:pPr>
         <w:pStyle w:val="Heading3"/>
@@ -3668,8 +3859,8 @@
         <w:t xml:space="preserve">this file.</w:t>
       </w:r>
     </w:p>
-    <w:bookmarkEnd w:id="48"/>
-    <w:bookmarkStart w:id="49" w:name="ramping-stepped-ramping-modes"/>
+    <w:bookmarkEnd w:id="50"/>
+    <w:bookmarkStart w:id="51" w:name="ramping-stepped-ramping-modes"/>
     <w:p>
       <w:pPr>
         <w:pStyle w:val="Heading3"/>
@@ -3745,7 +3936,7 @@
         <w:pStyle w:val="Compact"/>
         <w:numPr>
           <w:ilvl w:val="0"/>
-          <w:numId w:val="1025"/>
+          <w:numId w:val="1028"/>
         </w:numPr>
       </w:pPr>
       <w:r>
@@ -3781,7 +3972,7 @@
         <w:pStyle w:val="Compact"/>
         <w:numPr>
           <w:ilvl w:val="0"/>
-          <w:numId w:val="1025"/>
+          <w:numId w:val="1028"/>
         </w:numPr>
       </w:pPr>
       <w:r>
@@ -3805,7 +3996,7 @@
         <w:pStyle w:val="Compact"/>
         <w:numPr>
           <w:ilvl w:val="0"/>
-          <w:numId w:val="1025"/>
+          <w:numId w:val="1028"/>
         </w:numPr>
       </w:pPr>
       <w:r>
@@ -3823,7 +4014,7 @@
         <w:pStyle w:val="Compact"/>
         <w:numPr>
           <w:ilvl w:val="0"/>
-          <w:numId w:val="1025"/>
+          <w:numId w:val="1028"/>
         </w:numPr>
       </w:pPr>
       <w:r>
@@ -3855,7 +4046,7 @@
         <w:pStyle w:val="Compact"/>
         <w:numPr>
           <w:ilvl w:val="0"/>
-          <w:numId w:val="1026"/>
+          <w:numId w:val="1029"/>
         </w:numPr>
       </w:pPr>
       <w:r>
@@ -3873,7 +4064,7 @@
         <w:pStyle w:val="Compact"/>
         <w:numPr>
           <w:ilvl w:val="0"/>
-          <w:numId w:val="1026"/>
+          <w:numId w:val="1029"/>
         </w:numPr>
       </w:pPr>
       <w:r>
@@ -3915,7 +4106,7 @@
         <w:pStyle w:val="Compact"/>
         <w:numPr>
           <w:ilvl w:val="0"/>
-          <w:numId w:val="1026"/>
+          <w:numId w:val="1029"/>
         </w:numPr>
       </w:pPr>
       <w:r>
@@ -3945,7 +4136,7 @@
         <w:pStyle w:val="Compact"/>
         <w:numPr>
           <w:ilvl w:val="0"/>
-          <w:numId w:val="1026"/>
+          <w:numId w:val="1029"/>
         </w:numPr>
       </w:pPr>
       <w:r>
@@ -3963,7 +4154,7 @@
         <w:pStyle w:val="Compact"/>
         <w:numPr>
           <w:ilvl w:val="0"/>
-          <w:numId w:val="1026"/>
+          <w:numId w:val="1029"/>
         </w:numPr>
       </w:pPr>
       <w:r>
@@ -3993,7 +4184,7 @@
         <w:pStyle w:val="Compact"/>
         <w:numPr>
           <w:ilvl w:val="0"/>
-          <w:numId w:val="1026"/>
+          <w:numId w:val="1029"/>
         </w:numPr>
       </w:pPr>
       <w:r>
@@ -4026,7 +4217,7 @@
         <w:pStyle w:val="Compact"/>
         <w:numPr>
           <w:ilvl w:val="0"/>
-          <w:numId w:val="1026"/>
+          <w:numId w:val="1029"/>
         </w:numPr>
       </w:pPr>
       <w:r>
@@ -4044,7 +4235,7 @@
         <w:pStyle w:val="Compact"/>
         <w:numPr>
           <w:ilvl w:val="0"/>
-          <w:numId w:val="1026"/>
+          <w:numId w:val="1029"/>
         </w:numPr>
       </w:pPr>
       <w:r>
@@ -4062,7 +4253,7 @@
         <w:pStyle w:val="Compact"/>
         <w:numPr>
           <w:ilvl w:val="0"/>
-          <w:numId w:val="1026"/>
+          <w:numId w:val="1029"/>
         </w:numPr>
       </w:pPr>
       <w:r>
@@ -4095,7 +4286,7 @@
         <w:pStyle w:val="Compact"/>
         <w:numPr>
           <w:ilvl w:val="0"/>
-          <w:numId w:val="1026"/>
+          <w:numId w:val="1029"/>
         </w:numPr>
       </w:pPr>
       <w:r>
@@ -4113,7 +4304,7 @@
         <w:pStyle w:val="Compact"/>
         <w:numPr>
           <w:ilvl w:val="0"/>
-          <w:numId w:val="1026"/>
+          <w:numId w:val="1029"/>
         </w:numPr>
       </w:pPr>
       <w:r>
@@ -4131,7 +4322,7 @@
         <w:pStyle w:val="Compact"/>
         <w:numPr>
           <w:ilvl w:val="0"/>
-          <w:numId w:val="1026"/>
+          <w:numId w:val="1029"/>
         </w:numPr>
       </w:pPr>
       <w:r>
@@ -4149,7 +4340,7 @@
         <w:pStyle w:val="Compact"/>
         <w:numPr>
           <w:ilvl w:val="0"/>
-          <w:numId w:val="1026"/>
+          <w:numId w:val="1029"/>
         </w:numPr>
       </w:pPr>
       <w:r>
@@ -4221,7 +4412,7 @@
         <w:pStyle w:val="Compact"/>
         <w:numPr>
           <w:ilvl w:val="0"/>
-          <w:numId w:val="1026"/>
+          <w:numId w:val="1029"/>
         </w:numPr>
       </w:pPr>
       <w:r>
@@ -4239,7 +4430,7 @@
         <w:pStyle w:val="Compact"/>
         <w:numPr>
           <w:ilvl w:val="0"/>
-          <w:numId w:val="1026"/>
+          <w:numId w:val="1029"/>
         </w:numPr>
       </w:pPr>
       <w:r>
@@ -4424,7 +4615,7 @@
         <w:pStyle w:val="Compact"/>
         <w:numPr>
           <w:ilvl w:val="0"/>
-          <w:numId w:val="1027"/>
+          <w:numId w:val="1030"/>
         </w:numPr>
       </w:pPr>
       <w:r>
@@ -4478,7 +4669,7 @@
         <w:pStyle w:val="Compact"/>
         <w:numPr>
           <w:ilvl w:val="0"/>
-          <w:numId w:val="1027"/>
+          <w:numId w:val="1030"/>
         </w:numPr>
       </w:pPr>
       <w:r>
@@ -4490,7 +4681,7 @@
         <w:pStyle w:val="Compact"/>
         <w:numPr>
           <w:ilvl w:val="0"/>
-          <w:numId w:val="1027"/>
+          <w:numId w:val="1030"/>
         </w:numPr>
       </w:pPr>
       <w:r>
@@ -4534,7 +4725,7 @@
         <w:pStyle w:val="Compact"/>
         <w:numPr>
           <w:ilvl w:val="0"/>
-          <w:numId w:val="1028"/>
+          <w:numId w:val="1031"/>
         </w:numPr>
       </w:pPr>
       <w:r>
@@ -4546,7 +4737,7 @@
         <w:pStyle w:val="Compact"/>
         <w:numPr>
           <w:ilvl w:val="0"/>
-          <w:numId w:val="1028"/>
+          <w:numId w:val="1031"/>
         </w:numPr>
       </w:pPr>
       <w:r>
@@ -4558,7 +4749,7 @@
         <w:pStyle w:val="Compact"/>
         <w:numPr>
           <w:ilvl w:val="0"/>
-          <w:numId w:val="1028"/>
+          <w:numId w:val="1031"/>
         </w:numPr>
       </w:pPr>
       <w:r>
@@ -4778,8 +4969,8 @@
         <w:t xml:space="preserve">immediate.</w:t>
       </w:r>
     </w:p>
-    <w:bookmarkEnd w:id="49"/>
-    <w:bookmarkStart w:id="50" w:name="sunset-timer"/>
+    <w:bookmarkEnd w:id="51"/>
+    <w:bookmarkStart w:id="52" w:name="sunset-timer"/>
     <w:p>
       <w:pPr>
         <w:pStyle w:val="Heading3"/>
@@ -4910,8 +5101,8 @@
         <w:t xml:space="preserve">to the desired brightness.</w:t>
       </w:r>
     </w:p>
-    <w:bookmarkEnd w:id="50"/>
-    <w:bookmarkStart w:id="51" w:name="other-modes"/>
+    <w:bookmarkEnd w:id="52"/>
+    <w:bookmarkStart w:id="53" w:name="other-modes"/>
     <w:p>
       <w:pPr>
         <w:pStyle w:val="Heading3"/>
@@ -4939,7 +5130,7 @@
         <w:pStyle w:val="Compact"/>
         <w:numPr>
           <w:ilvl w:val="0"/>
-          <w:numId w:val="1029"/>
+          <w:numId w:val="1032"/>
         </w:numPr>
       </w:pPr>
       <w:r>
@@ -4957,7 +5148,7 @@
         <w:pStyle w:val="Compact"/>
         <w:numPr>
           <w:ilvl w:val="0"/>
-          <w:numId w:val="1029"/>
+          <w:numId w:val="1032"/>
         </w:numPr>
       </w:pPr>
       <w:r>
@@ -4975,7 +5166,7 @@
         <w:pStyle w:val="Compact"/>
         <w:numPr>
           <w:ilvl w:val="0"/>
-          <w:numId w:val="1029"/>
+          <w:numId w:val="1032"/>
         </w:numPr>
       </w:pPr>
       <w:r>
@@ -4993,7 +5184,7 @@
         <w:pStyle w:val="Compact"/>
         <w:numPr>
           <w:ilvl w:val="0"/>
-          <w:numId w:val="1029"/>
+          <w:numId w:val="1032"/>
         </w:numPr>
       </w:pPr>
       <w:r>
@@ -5011,7 +5202,7 @@
         <w:pStyle w:val="Compact"/>
         <w:numPr>
           <w:ilvl w:val="0"/>
-          <w:numId w:val="1029"/>
+          <w:numId w:val="1032"/>
         </w:numPr>
       </w:pPr>
       <w:r>
@@ -5029,7 +5220,7 @@
         <w:pStyle w:val="Compact"/>
         <w:numPr>
           <w:ilvl w:val="0"/>
-          <w:numId w:val="1029"/>
+          <w:numId w:val="1032"/>
         </w:numPr>
       </w:pPr>
       <w:r>
@@ -5062,7 +5253,7 @@
         <w:pStyle w:val="Compact"/>
         <w:numPr>
           <w:ilvl w:val="0"/>
-          <w:numId w:val="1029"/>
+          <w:numId w:val="1032"/>
         </w:numPr>
       </w:pPr>
       <w:r>
@@ -5080,7 +5271,7 @@
         <w:pStyle w:val="Compact"/>
         <w:numPr>
           <w:ilvl w:val="0"/>
-          <w:numId w:val="1029"/>
+          <w:numId w:val="1032"/>
         </w:numPr>
       </w:pPr>
       <w:r>
@@ -5098,7 +5289,7 @@
         <w:pStyle w:val="Compact"/>
         <w:numPr>
           <w:ilvl w:val="0"/>
-          <w:numId w:val="1029"/>
+          <w:numId w:val="1032"/>
         </w:numPr>
       </w:pPr>
       <w:r>
@@ -5116,7 +5307,7 @@
         <w:pStyle w:val="Compact"/>
         <w:numPr>
           <w:ilvl w:val="0"/>
-          <w:numId w:val="1029"/>
+          <w:numId w:val="1032"/>
         </w:numPr>
       </w:pPr>
       <w:r>
@@ -5132,8 +5323,8 @@
         <w:t xml:space="preserve">or more: Version check.</w:t>
       </w:r>
     </w:p>
-    <w:bookmarkEnd w:id="51"/>
-    <w:bookmarkStart w:id="52" w:name="lockout-mode"/>
+    <w:bookmarkEnd w:id="53"/>
+    <w:bookmarkStart w:id="54" w:name="lockout-mode"/>
     <w:p>
       <w:pPr>
         <w:pStyle w:val="Heading3"/>
@@ -5187,7 +5378,7 @@
         <w:pStyle w:val="Compact"/>
         <w:numPr>
           <w:ilvl w:val="0"/>
-          <w:numId w:val="1030"/>
+          <w:numId w:val="1033"/>
         </w:numPr>
       </w:pPr>
       <w:r>
@@ -5217,7 +5408,7 @@
         <w:pStyle w:val="Compact"/>
         <w:numPr>
           <w:ilvl w:val="0"/>
-          <w:numId w:val="1030"/>
+          <w:numId w:val="1033"/>
         </w:numPr>
       </w:pPr>
       <w:r>
@@ -5241,7 +5432,7 @@
         <w:pStyle w:val="Compact"/>
         <w:numPr>
           <w:ilvl w:val="0"/>
-          <w:numId w:val="1030"/>
+          <w:numId w:val="1033"/>
         </w:numPr>
       </w:pPr>
       <w:r>
@@ -5259,7 +5450,7 @@
         <w:pStyle w:val="Compact"/>
         <w:numPr>
           <w:ilvl w:val="0"/>
-          <w:numId w:val="1030"/>
+          <w:numId w:val="1033"/>
         </w:numPr>
       </w:pPr>
       <w:r>
@@ -5297,7 +5488,7 @@
         <w:pStyle w:val="Compact"/>
         <w:numPr>
           <w:ilvl w:val="0"/>
-          <w:numId w:val="1031"/>
+          <w:numId w:val="1034"/>
         </w:numPr>
       </w:pPr>
       <w:r>
@@ -5315,7 +5506,7 @@
         <w:pStyle w:val="Compact"/>
         <w:numPr>
           <w:ilvl w:val="0"/>
-          <w:numId w:val="1031"/>
+          <w:numId w:val="1034"/>
         </w:numPr>
       </w:pPr>
       <w:r>
@@ -5339,7 +5530,7 @@
         <w:pStyle w:val="Compact"/>
         <w:numPr>
           <w:ilvl w:val="0"/>
-          <w:numId w:val="1031"/>
+          <w:numId w:val="1034"/>
         </w:numPr>
       </w:pPr>
       <w:r>
@@ -5398,7 +5589,7 @@
         <w:pStyle w:val="Compact"/>
         <w:numPr>
           <w:ilvl w:val="0"/>
-          <w:numId w:val="1032"/>
+          <w:numId w:val="1035"/>
         </w:numPr>
       </w:pPr>
       <w:r>
@@ -5436,7 +5627,7 @@
         <w:pStyle w:val="Compact"/>
         <w:numPr>
           <w:ilvl w:val="0"/>
-          <w:numId w:val="1033"/>
+          <w:numId w:val="1036"/>
         </w:numPr>
       </w:pPr>
       <w:r>
@@ -5470,8 +5661,8 @@
         <w:t xml:space="preserve">this below, in a separate section.</w:t>
       </w:r>
     </w:p>
-    <w:bookmarkEnd w:id="52"/>
-    <w:bookmarkStart w:id="57" w:name="blinky-utility-modes"/>
+    <w:bookmarkEnd w:id="54"/>
+    <w:bookmarkStart w:id="59" w:name="blinky-utility-modes"/>
     <w:p>
       <w:pPr>
         <w:pStyle w:val="Heading3"/>
@@ -5505,7 +5696,7 @@
         <w:pStyle w:val="Compact"/>
         <w:numPr>
           <w:ilvl w:val="0"/>
-          <w:numId w:val="1034"/>
+          <w:numId w:val="1037"/>
         </w:numPr>
       </w:pPr>
       <w:r>
@@ -5517,7 +5708,7 @@
         <w:pStyle w:val="Compact"/>
         <w:numPr>
           <w:ilvl w:val="0"/>
-          <w:numId w:val="1034"/>
+          <w:numId w:val="1037"/>
         </w:numPr>
       </w:pPr>
       <w:r>
@@ -5529,7 +5720,7 @@
         <w:pStyle w:val="Compact"/>
         <w:numPr>
           <w:ilvl w:val="0"/>
-          <w:numId w:val="1034"/>
+          <w:numId w:val="1037"/>
         </w:numPr>
       </w:pPr>
       <w:r>
@@ -5541,7 +5732,7 @@
         <w:pStyle w:val="Compact"/>
         <w:numPr>
           <w:ilvl w:val="0"/>
-          <w:numId w:val="1034"/>
+          <w:numId w:val="1037"/>
         </w:numPr>
       </w:pPr>
       <w:r>
@@ -5561,7 +5752,7 @@
         <w:pStyle w:val="Compact"/>
         <w:numPr>
           <w:ilvl w:val="0"/>
-          <w:numId w:val="1035"/>
+          <w:numId w:val="1038"/>
         </w:numPr>
       </w:pPr>
       <w:r>
@@ -5573,7 +5764,7 @@
         <w:pStyle w:val="Compact"/>
         <w:numPr>
           <w:ilvl w:val="0"/>
-          <w:numId w:val="1035"/>
+          <w:numId w:val="1038"/>
         </w:numPr>
       </w:pPr>
       <w:r>
@@ -5593,7 +5784,7 @@
         <w:pStyle w:val="Compact"/>
         <w:numPr>
           <w:ilvl w:val="0"/>
-          <w:numId w:val="1036"/>
+          <w:numId w:val="1039"/>
         </w:numPr>
       </w:pPr>
       <w:r>
@@ -5614,7 +5805,7 @@
         <w:t xml:space="preserve">In more detail, this is what each blinky / utility mode does:</w:t>
       </w:r>
     </w:p>
-    <w:bookmarkStart w:id="53" w:name="battery-check"/>
+    <w:bookmarkStart w:id="55" w:name="battery-check"/>
     <w:p>
       <w:pPr>
         <w:pStyle w:val="Heading4"/>
@@ -5744,7 +5935,7 @@
         <w:pStyle w:val="Compact"/>
         <w:numPr>
           <w:ilvl w:val="0"/>
-          <w:numId w:val="1037"/>
+          <w:numId w:val="1040"/>
         </w:numPr>
       </w:pPr>
       <w:r>
@@ -5930,7 +6121,7 @@
         <w:pStyle w:val="Compact"/>
         <w:numPr>
           <w:ilvl w:val="0"/>
-          <w:numId w:val="1037"/>
+          <w:numId w:val="1040"/>
         </w:numPr>
       </w:pPr>
       <w:r>
@@ -5961,8 +6152,8 @@
         <w:t xml:space="preserve">off.</w:t>
       </w:r>
     </w:p>
-    <w:bookmarkEnd w:id="53"/>
-    <w:bookmarkStart w:id="54" w:name="temperature-check"/>
+    <w:bookmarkEnd w:id="55"/>
+    <w:bookmarkStart w:id="56" w:name="temperature-check"/>
     <w:p>
       <w:pPr>
         <w:pStyle w:val="Heading4"/>
@@ -6015,7 +6206,7 @@
       <w:pPr>
         <w:numPr>
           <w:ilvl w:val="0"/>
-          <w:numId w:val="1038"/>
+          <w:numId w:val="1041"/>
         </w:numPr>
       </w:pPr>
       <w:r>
@@ -6044,7 +6235,7 @@
       <w:pPr>
         <w:numPr>
           <w:ilvl w:val="0"/>
-          <w:numId w:val="1038"/>
+          <w:numId w:val="1041"/>
         </w:numPr>
       </w:pPr>
       <w:r>
@@ -6087,8 +6278,8 @@
         <w:t xml:space="preserve">The default is 45 C, and the highest value it will allow is 70 C.</w:t>
       </w:r>
     </w:p>
-    <w:bookmarkEnd w:id="54"/>
-    <w:bookmarkStart w:id="55" w:name="beacon-mode"/>
+    <w:bookmarkEnd w:id="56"/>
+    <w:bookmarkStart w:id="57" w:name="beacon-mode"/>
     <w:p>
       <w:pPr>
         <w:pStyle w:val="Heading4"/>
@@ -6122,7 +6313,7 @@
         <w:pStyle w:val="Compact"/>
         <w:numPr>
           <w:ilvl w:val="0"/>
-          <w:numId w:val="1039"/>
+          <w:numId w:val="1042"/>
         </w:numPr>
       </w:pPr>
       <w:r>
@@ -6146,7 +6337,7 @@
         <w:pStyle w:val="Compact"/>
         <w:numPr>
           <w:ilvl w:val="0"/>
-          <w:numId w:val="1039"/>
+          <w:numId w:val="1042"/>
         </w:numPr>
       </w:pPr>
       <w:r>
@@ -6183,8 +6374,8 @@
         <w:t xml:space="preserve">for 10 seconds.</w:t>
       </w:r>
     </w:p>
-    <w:bookmarkEnd w:id="55"/>
-    <w:bookmarkStart w:id="56" w:name="sos-mode"/>
+    <w:bookmarkEnd w:id="57"/>
+    <w:bookmarkStart w:id="58" w:name="sos-mode"/>
     <w:p>
       <w:pPr>
         <w:pStyle w:val="Heading4"/>
@@ -6215,9 +6406,9 @@
         <w:t xml:space="preserve">The memorized ramp level determines the brightness of SOS Mode.</w:t>
       </w:r>
     </w:p>
-    <w:bookmarkEnd w:id="56"/>
-    <w:bookmarkEnd w:id="57"/>
-    <w:bookmarkStart w:id="58" w:name="strobe-mood-modes"/>
+    <w:bookmarkEnd w:id="58"/>
+    <w:bookmarkEnd w:id="59"/>
+    <w:bookmarkStart w:id="60" w:name="strobe-mood-modes"/>
     <w:p>
       <w:pPr>
         <w:pStyle w:val="Heading3"/>
@@ -6239,7 +6430,7 @@
         <w:pStyle w:val="Compact"/>
         <w:numPr>
           <w:ilvl w:val="0"/>
-          <w:numId w:val="1040"/>
+          <w:numId w:val="1043"/>
         </w:numPr>
       </w:pPr>
       <w:r>
@@ -6251,7 +6442,7 @@
         <w:pStyle w:val="Compact"/>
         <w:numPr>
           <w:ilvl w:val="0"/>
-          <w:numId w:val="1040"/>
+          <w:numId w:val="1043"/>
         </w:numPr>
       </w:pPr>
       <w:r>
@@ -6263,7 +6454,7 @@
         <w:pStyle w:val="Compact"/>
         <w:numPr>
           <w:ilvl w:val="0"/>
-          <w:numId w:val="1040"/>
+          <w:numId w:val="1043"/>
         </w:numPr>
       </w:pPr>
       <w:r>
@@ -6275,7 +6466,7 @@
         <w:pStyle w:val="Compact"/>
         <w:numPr>
           <w:ilvl w:val="0"/>
-          <w:numId w:val="1040"/>
+          <w:numId w:val="1043"/>
         </w:numPr>
       </w:pPr>
       <w:r>
@@ -6287,7 +6478,7 @@
         <w:pStyle w:val="Compact"/>
         <w:numPr>
           <w:ilvl w:val="0"/>
-          <w:numId w:val="1040"/>
+          <w:numId w:val="1043"/>
         </w:numPr>
       </w:pPr>
       <w:r>
@@ -6333,7 +6524,7 @@
         <w:pStyle w:val="Compact"/>
         <w:numPr>
           <w:ilvl w:val="0"/>
-          <w:numId w:val="1041"/>
+          <w:numId w:val="1044"/>
         </w:numPr>
       </w:pPr>
       <w:r>
@@ -6351,7 +6542,7 @@
         <w:pStyle w:val="Compact"/>
         <w:numPr>
           <w:ilvl w:val="0"/>
-          <w:numId w:val="1041"/>
+          <w:numId w:val="1044"/>
         </w:numPr>
       </w:pPr>
       <w:r>
@@ -6369,7 +6560,7 @@
         <w:pStyle w:val="Compact"/>
         <w:numPr>
           <w:ilvl w:val="0"/>
-          <w:numId w:val="1041"/>
+          <w:numId w:val="1044"/>
         </w:numPr>
       </w:pPr>
       <w:r>
@@ -6387,7 +6578,7 @@
         <w:pStyle w:val="Compact"/>
         <w:numPr>
           <w:ilvl w:val="0"/>
-          <w:numId w:val="1041"/>
+          <w:numId w:val="1044"/>
         </w:numPr>
       </w:pPr>
       <w:r>
@@ -6405,7 +6596,7 @@
         <w:pStyle w:val="Compact"/>
         <w:numPr>
           <w:ilvl w:val="0"/>
-          <w:numId w:val="1041"/>
+          <w:numId w:val="1044"/>
         </w:numPr>
       </w:pPr>
       <w:r>
@@ -6423,7 +6614,7 @@
         <w:pStyle w:val="Compact"/>
         <w:numPr>
           <w:ilvl w:val="0"/>
-          <w:numId w:val="1041"/>
+          <w:numId w:val="1044"/>
         </w:numPr>
       </w:pPr>
       <w:r>
@@ -6455,7 +6646,7 @@
         <w:pStyle w:val="Compact"/>
         <w:numPr>
           <w:ilvl w:val="0"/>
-          <w:numId w:val="1042"/>
+          <w:numId w:val="1045"/>
         </w:numPr>
       </w:pPr>
       <w:r>
@@ -6481,7 +6672,7 @@
         <w:pStyle w:val="Compact"/>
         <w:numPr>
           <w:ilvl w:val="0"/>
-          <w:numId w:val="1043"/>
+          <w:numId w:val="1046"/>
         </w:numPr>
       </w:pPr>
       <w:r>
@@ -6523,7 +6714,7 @@
         <w:pStyle w:val="Compact"/>
         <w:numPr>
           <w:ilvl w:val="0"/>
-          <w:numId w:val="1043"/>
+          <w:numId w:val="1046"/>
         </w:numPr>
       </w:pPr>
       <w:r>
@@ -6565,7 +6756,7 @@
         <w:pStyle w:val="Compact"/>
         <w:numPr>
           <w:ilvl w:val="0"/>
-          <w:numId w:val="1043"/>
+          <w:numId w:val="1046"/>
         </w:numPr>
       </w:pPr>
       <w:r>
@@ -6589,7 +6780,7 @@
         <w:pStyle w:val="Compact"/>
         <w:numPr>
           <w:ilvl w:val="0"/>
-          <w:numId w:val="1043"/>
+          <w:numId w:val="1046"/>
         </w:numPr>
       </w:pPr>
       <w:r>
@@ -6625,7 +6816,7 @@
         <w:pStyle w:val="Compact"/>
         <w:numPr>
           <w:ilvl w:val="0"/>
-          <w:numId w:val="1043"/>
+          <w:numId w:val="1046"/>
         </w:numPr>
       </w:pPr>
       <w:r>
@@ -6649,7 +6840,7 @@
         <w:pStyle w:val="Compact"/>
         <w:numPr>
           <w:ilvl w:val="0"/>
-          <w:numId w:val="1043"/>
+          <w:numId w:val="1046"/>
         </w:numPr>
       </w:pPr>
       <w:r>
@@ -6680,8 +6871,8 @@
         <w:t xml:space="preserve">it may suddenly go to full power without warning.</w:t>
       </w:r>
     </w:p>
-    <w:bookmarkEnd w:id="58"/>
-    <w:bookmarkStart w:id="59" w:name="momentary-mode"/>
+    <w:bookmarkEnd w:id="60"/>
+    <w:bookmarkStart w:id="61" w:name="momentary-mode"/>
     <w:p>
       <w:pPr>
         <w:pStyle w:val="Heading3"/>
@@ -6808,8 +6999,8 @@
         <w:t xml:space="preserve">tailcap or battery tube.</w:t>
       </w:r>
     </w:p>
-    <w:bookmarkEnd w:id="59"/>
-    <w:bookmarkStart w:id="60" w:name="tactical-mode"/>
+    <w:bookmarkEnd w:id="61"/>
+    <w:bookmarkStart w:id="62" w:name="tactical-mode"/>
     <w:p>
       <w:pPr>
         <w:pStyle w:val="Heading3"/>
@@ -6866,7 +7057,7 @@
         <w:pStyle w:val="Compact"/>
         <w:numPr>
           <w:ilvl w:val="0"/>
-          <w:numId w:val="1044"/>
+          <w:numId w:val="1047"/>
         </w:numPr>
       </w:pPr>
       <w:r>
@@ -6884,7 +7075,7 @@
         <w:pStyle w:val="Compact"/>
         <w:numPr>
           <w:ilvl w:val="0"/>
-          <w:numId w:val="1044"/>
+          <w:numId w:val="1047"/>
         </w:numPr>
       </w:pPr>
       <w:r>
@@ -6902,7 +7093,7 @@
         <w:pStyle w:val="Compact"/>
         <w:numPr>
           <w:ilvl w:val="0"/>
-          <w:numId w:val="1044"/>
+          <w:numId w:val="1047"/>
         </w:numPr>
       </w:pPr>
       <w:r>
@@ -6936,7 +7127,7 @@
         <w:pStyle w:val="Compact"/>
         <w:numPr>
           <w:ilvl w:val="0"/>
-          <w:numId w:val="1045"/>
+          <w:numId w:val="1048"/>
         </w:numPr>
       </w:pPr>
       <w:r>
@@ -6954,7 +7145,7 @@
         <w:pStyle w:val="Compact"/>
         <w:numPr>
           <w:ilvl w:val="0"/>
-          <w:numId w:val="1045"/>
+          <w:numId w:val="1048"/>
         </w:numPr>
       </w:pPr>
       <w:r>
@@ -7034,7 +7225,7 @@
         <w:pStyle w:val="Compact"/>
         <w:numPr>
           <w:ilvl w:val="0"/>
-          <w:numId w:val="1046"/>
+          <w:numId w:val="1049"/>
         </w:numPr>
       </w:pPr>
       <w:r>
@@ -7046,7 +7237,7 @@
         <w:pStyle w:val="Compact"/>
         <w:numPr>
           <w:ilvl w:val="0"/>
-          <w:numId w:val="1046"/>
+          <w:numId w:val="1049"/>
         </w:numPr>
       </w:pPr>
       <w:r>
@@ -7058,7 +7249,7 @@
         <w:pStyle w:val="Compact"/>
         <w:numPr>
           <w:ilvl w:val="0"/>
-          <w:numId w:val="1046"/>
+          <w:numId w:val="1049"/>
         </w:numPr>
       </w:pPr>
       <w:r>
@@ -7118,8 +7309,8 @@
         <w:t xml:space="preserve">has a different ramp size.</w:t>
       </w:r>
     </w:p>
-    <w:bookmarkEnd w:id="60"/>
-    <w:bookmarkStart w:id="61" w:name="configuration-menus"/>
+    <w:bookmarkEnd w:id="62"/>
+    <w:bookmarkStart w:id="63" w:name="configuration-menus"/>
     <w:p>
       <w:pPr>
         <w:pStyle w:val="Heading3"/>
@@ -7153,7 +7344,7 @@
         <w:pStyle w:val="Compact"/>
         <w:numPr>
           <w:ilvl w:val="0"/>
-          <w:numId w:val="1047"/>
+          <w:numId w:val="1050"/>
         </w:numPr>
       </w:pPr>
       <w:r>
@@ -7177,7 +7368,7 @@
         <w:pStyle w:val="Compact"/>
         <w:numPr>
           <w:ilvl w:val="0"/>
-          <w:numId w:val="1047"/>
+          <w:numId w:val="1050"/>
         </w:numPr>
       </w:pPr>
       <w:r>
@@ -7276,8 +7467,8 @@
         <w:t xml:space="preserve">It should return to whatever mode the light was in before entering the config menu.</w:t>
       </w:r>
     </w:p>
-    <w:bookmarkEnd w:id="61"/>
-    <w:bookmarkStart w:id="62" w:name="ramp-config-menu"/>
+    <w:bookmarkEnd w:id="63"/>
+    <w:bookmarkStart w:id="64" w:name="ramp-config-menu"/>
     <w:p>
       <w:pPr>
         <w:pStyle w:val="Heading3"/>
@@ -7342,7 +7533,7 @@
         <w:pStyle w:val="Compact"/>
         <w:numPr>
           <w:ilvl w:val="0"/>
-          <w:numId w:val="1048"/>
+          <w:numId w:val="1051"/>
         </w:numPr>
       </w:pPr>
       <w:r>
@@ -7360,7 +7551,7 @@
         <w:pStyle w:val="Compact"/>
         <w:numPr>
           <w:ilvl w:val="0"/>
-          <w:numId w:val="1048"/>
+          <w:numId w:val="1051"/>
         </w:numPr>
       </w:pPr>
       <w:r>
@@ -7378,7 +7569,7 @@
         <w:pStyle w:val="Compact"/>
         <w:numPr>
           <w:ilvl w:val="0"/>
-          <w:numId w:val="1048"/>
+          <w:numId w:val="1051"/>
         </w:numPr>
       </w:pPr>
       <w:r>
@@ -7404,7 +7595,7 @@
         <w:pStyle w:val="Compact"/>
         <w:numPr>
           <w:ilvl w:val="0"/>
-          <w:numId w:val="1049"/>
+          <w:numId w:val="1052"/>
         </w:numPr>
       </w:pPr>
       <w:r>
@@ -7422,7 +7613,7 @@
         <w:pStyle w:val="Compact"/>
         <w:numPr>
           <w:ilvl w:val="0"/>
-          <w:numId w:val="1049"/>
+          <w:numId w:val="1052"/>
         </w:numPr>
       </w:pPr>
       <w:r>
@@ -7440,7 +7631,7 @@
         <w:pStyle w:val="Compact"/>
         <w:numPr>
           <w:ilvl w:val="0"/>
-          <w:numId w:val="1049"/>
+          <w:numId w:val="1052"/>
         </w:numPr>
       </w:pPr>
       <w:r>
@@ -7472,7 +7663,7 @@
         <w:pStyle w:val="Compact"/>
         <w:numPr>
           <w:ilvl w:val="0"/>
-          <w:numId w:val="1050"/>
+          <w:numId w:val="1053"/>
         </w:numPr>
       </w:pPr>
       <w:r>
@@ -7490,7 +7681,7 @@
         <w:pStyle w:val="Compact"/>
         <w:numPr>
           <w:ilvl w:val="0"/>
-          <w:numId w:val="1050"/>
+          <w:numId w:val="1053"/>
         </w:numPr>
       </w:pPr>
       <w:r>
@@ -7508,7 +7699,7 @@
         <w:pStyle w:val="Compact"/>
         <w:numPr>
           <w:ilvl w:val="0"/>
-          <w:numId w:val="1050"/>
+          <w:numId w:val="1053"/>
         </w:numPr>
       </w:pPr>
       <w:r>
@@ -7526,7 +7717,7 @@
         <w:pStyle w:val="Compact"/>
         <w:numPr>
           <w:ilvl w:val="0"/>
-          <w:numId w:val="1050"/>
+          <w:numId w:val="1053"/>
         </w:numPr>
       </w:pPr>
       <w:r>
@@ -7631,8 +7822,8 @@
         <w:t xml:space="preserve">between the floor and ceiling levels.</w:t>
       </w:r>
     </w:p>
-    <w:bookmarkEnd w:id="62"/>
-    <w:bookmarkStart w:id="65" w:name="version-check-mode"/>
+    <w:bookmarkEnd w:id="64"/>
+    <w:bookmarkStart w:id="67" w:name="version-check-mode"/>
     <w:p>
       <w:pPr>
         <w:pStyle w:val="Heading3"/>
@@ -7669,7 +7860,7 @@
         <w:pStyle w:val="Compact"/>
         <w:numPr>
           <w:ilvl w:val="0"/>
-          <w:numId w:val="1051"/>
+          <w:numId w:val="1054"/>
         </w:numPr>
       </w:pPr>
       <w:r>
@@ -7708,7 +7899,7 @@
         <w:pStyle w:val="Compact"/>
         <w:numPr>
           <w:ilvl w:val="0"/>
-          <w:numId w:val="1051"/>
+          <w:numId w:val="1054"/>
         </w:numPr>
       </w:pPr>
       <w:r>
@@ -7726,7 +7917,7 @@
         <w:pStyle w:val="Compact"/>
         <w:numPr>
           <w:ilvl w:val="0"/>
-          <w:numId w:val="1051"/>
+          <w:numId w:val="1054"/>
         </w:numPr>
       </w:pPr>
       <w:r>
@@ -7744,7 +7935,7 @@
         <w:pStyle w:val="Compact"/>
         <w:numPr>
           <w:ilvl w:val="0"/>
-          <w:numId w:val="1051"/>
+          <w:numId w:val="1054"/>
         </w:numPr>
       </w:pPr>
       <w:r>
@@ -7793,7 +7984,7 @@
       <w:r>
         <w:t xml:space="preserve"> </w:t>
       </w:r>
-      <w:hyperlink r:id="rId63">
+      <w:hyperlink r:id="rId65">
         <w:r>
           <w:rPr>
             <w:rStyle w:val="Hyperlink"/>
@@ -7807,7 +7998,7 @@
       <w:r>
         <w:t xml:space="preserve"> </w:t>
       </w:r>
-      <w:hyperlink r:id="rId64">
+      <w:hyperlink r:id="rId66">
         <w:r>
           <w:rPr>
             <w:rStyle w:val="Hyperlink"/>
@@ -7822,8 +8013,8 @@
         <w:t xml:space="preserve">file to map a model number to the name of a .hex file.</w:t>
       </w:r>
     </w:p>
-    <w:bookmarkEnd w:id="65"/>
-    <w:bookmarkStart w:id="67" w:name="version-check-formats"/>
+    <w:bookmarkEnd w:id="67"/>
+    <w:bookmarkStart w:id="69" w:name="version-check-formats"/>
     <w:p>
       <w:pPr>
         <w:pStyle w:val="Heading3"/>
@@ -7851,7 +8042,7 @@
         <w:pStyle w:val="Compact"/>
         <w:numPr>
           <w:ilvl w:val="0"/>
-          <w:numId w:val="1052"/>
+          <w:numId w:val="1055"/>
         </w:numPr>
       </w:pPr>
       <w:r>
@@ -8010,7 +8201,7 @@
         <w:pStyle w:val="Compact"/>
         <w:numPr>
           <w:ilvl w:val="0"/>
-          <w:numId w:val="1052"/>
+          <w:numId w:val="1055"/>
         </w:numPr>
       </w:pPr>
       <w:r>
@@ -8127,7 +8318,7 @@
         <w:pStyle w:val="Compact"/>
         <w:numPr>
           <w:ilvl w:val="0"/>
-          <w:numId w:val="1052"/>
+          <w:numId w:val="1055"/>
         </w:numPr>
       </w:pPr>
       <w:r>
@@ -8154,7 +8345,7 @@
         <w:pStyle w:val="Compact"/>
         <w:numPr>
           <w:ilvl w:val="0"/>
-          <w:numId w:val="1052"/>
+          <w:numId w:val="1055"/>
         </w:numPr>
       </w:pPr>
       <w:r>
@@ -8181,7 +8372,7 @@
         <w:pStyle w:val="Compact"/>
         <w:numPr>
           <w:ilvl w:val="0"/>
-          <w:numId w:val="1052"/>
+          <w:numId w:val="1055"/>
         </w:numPr>
       </w:pPr>
       <w:r>
@@ -8221,7 +8412,7 @@
       <w:pPr>
         <w:pStyle w:val="BodyText"/>
       </w:pPr>
-      <w:hyperlink r:id="rId66">
+      <w:hyperlink r:id="rId68">
         <w:r>
           <w:rPr>
             <w:rStyle w:val="Hyperlink"/>
@@ -8230,8 +8421,8 @@
         </w:r>
       </w:hyperlink>
     </w:p>
-    <w:bookmarkEnd w:id="67"/>
-    <w:bookmarkStart w:id="68" w:name="protection-features"/>
+    <w:bookmarkEnd w:id="69"/>
+    <w:bookmarkStart w:id="70" w:name="protection-features"/>
     <w:p>
       <w:pPr>
         <w:pStyle w:val="Heading3"/>
@@ -8300,8 +8491,8 @@
         <w:t xml:space="preserve">gradually, in steps so small they are difficult for humans to perceive.</w:t>
       </w:r>
     </w:p>
-    <w:bookmarkEnd w:id="68"/>
-    <w:bookmarkStart w:id="72" w:name="aux-leds-button-leds"/>
+    <w:bookmarkEnd w:id="70"/>
+    <w:bookmarkStart w:id="74" w:name="aux-leds-button-leds"/>
     <w:p>
       <w:pPr>
         <w:pStyle w:val="Heading3"/>
@@ -8373,7 +8564,7 @@
         <w:pStyle w:val="Compact"/>
         <w:numPr>
           <w:ilvl w:val="0"/>
-          <w:numId w:val="1053"/>
+          <w:numId w:val="1056"/>
         </w:numPr>
       </w:pPr>
       <w:r>
@@ -8385,7 +8576,7 @@
         <w:pStyle w:val="Compact"/>
         <w:numPr>
           <w:ilvl w:val="0"/>
-          <w:numId w:val="1053"/>
+          <w:numId w:val="1056"/>
         </w:numPr>
       </w:pPr>
       <w:r>
@@ -8397,7 +8588,7 @@
         <w:pStyle w:val="Compact"/>
         <w:numPr>
           <w:ilvl w:val="0"/>
-          <w:numId w:val="1053"/>
+          <w:numId w:val="1056"/>
         </w:numPr>
       </w:pPr>
       <w:r>
@@ -8409,7 +8600,7 @@
         <w:pStyle w:val="Compact"/>
         <w:numPr>
           <w:ilvl w:val="0"/>
-          <w:numId w:val="1053"/>
+          <w:numId w:val="1056"/>
         </w:numPr>
       </w:pPr>
       <w:r>
@@ -8441,7 +8632,7 @@
         <w:pStyle w:val="Compact"/>
         <w:numPr>
           <w:ilvl w:val="0"/>
-          <w:numId w:val="1054"/>
+          <w:numId w:val="1057"/>
         </w:numPr>
       </w:pPr>
       <w:r>
@@ -8479,7 +8670,7 @@
         <w:pStyle w:val="Compact"/>
         <w:numPr>
           <w:ilvl w:val="0"/>
-          <w:numId w:val="1055"/>
+          <w:numId w:val="1058"/>
         </w:numPr>
       </w:pPr>
       <w:r>
@@ -8505,7 +8696,7 @@
         <w:pStyle w:val="Compact"/>
         <w:numPr>
           <w:ilvl w:val="0"/>
-          <w:numId w:val="1056"/>
+          <w:numId w:val="1059"/>
         </w:numPr>
       </w:pPr>
       <w:r>
@@ -8517,7 +8708,7 @@
         <w:pStyle w:val="Compact"/>
         <w:numPr>
           <w:ilvl w:val="0"/>
-          <w:numId w:val="1056"/>
+          <w:numId w:val="1059"/>
         </w:numPr>
       </w:pPr>
       <w:r>
@@ -8529,7 +8720,7 @@
         <w:pStyle w:val="Compact"/>
         <w:numPr>
           <w:ilvl w:val="0"/>
-          <w:numId w:val="1056"/>
+          <w:numId w:val="1059"/>
         </w:numPr>
       </w:pPr>
       <w:r>
@@ -8541,7 +8732,7 @@
         <w:pStyle w:val="Compact"/>
         <w:numPr>
           <w:ilvl w:val="0"/>
-          <w:numId w:val="1056"/>
+          <w:numId w:val="1059"/>
         </w:numPr>
       </w:pPr>
       <w:r>
@@ -8553,7 +8744,7 @@
         <w:pStyle w:val="Compact"/>
         <w:numPr>
           <w:ilvl w:val="0"/>
-          <w:numId w:val="1056"/>
+          <w:numId w:val="1059"/>
         </w:numPr>
       </w:pPr>
       <w:r>
@@ -8565,7 +8756,7 @@
         <w:pStyle w:val="Compact"/>
         <w:numPr>
           <w:ilvl w:val="0"/>
-          <w:numId w:val="1056"/>
+          <w:numId w:val="1059"/>
         </w:numPr>
       </w:pPr>
       <w:r>
@@ -8577,7 +8768,7 @@
         <w:pStyle w:val="Compact"/>
         <w:numPr>
           <w:ilvl w:val="0"/>
-          <w:numId w:val="1056"/>
+          <w:numId w:val="1059"/>
         </w:numPr>
       </w:pPr>
       <w:r>
@@ -8589,7 +8780,7 @@
         <w:pStyle w:val="Compact"/>
         <w:numPr>
           <w:ilvl w:val="0"/>
-          <w:numId w:val="1056"/>
+          <w:numId w:val="1059"/>
         </w:numPr>
       </w:pPr>
       <w:r>
@@ -8601,7 +8792,7 @@
         <w:pStyle w:val="Compact"/>
         <w:numPr>
           <w:ilvl w:val="0"/>
-          <w:numId w:val="1056"/>
+          <w:numId w:val="1059"/>
         </w:numPr>
       </w:pPr>
       <w:r>
@@ -8613,7 +8804,7 @@
         <w:pStyle w:val="Compact"/>
         <w:numPr>
           <w:ilvl w:val="0"/>
-          <w:numId w:val="1056"/>
+          <w:numId w:val="1059"/>
         </w:numPr>
       </w:pPr>
       <w:r>
@@ -8649,18 +8840,18 @@
           <wp:inline>
             <wp:extent cx="1828800" cy="8708571"/>
             <wp:effectExtent b="0" l="0" r="0" t="0"/>
-            <wp:docPr descr="battery charge colors" title="" id="70" name="Picture"/>
+            <wp:docPr descr="battery charge colors" title="" id="72" name="Picture"/>
             <a:graphic>
               <a:graphicData uri="http://schemas.openxmlformats.org/drawingml/2006/picture">
                 <pic:pic>
                   <pic:nvPicPr>
-                    <pic:cNvPr descr="battery-rainbow.png" id="71" name="Picture"/>
+                    <pic:cNvPr descr="battery-rainbow.png" id="73" name="Picture"/>
                     <pic:cNvPicPr>
                       <a:picLocks noChangeArrowheads="1" noChangeAspect="1"/>
                     </pic:cNvPicPr>
                   </pic:nvPicPr>
                   <pic:blipFill>
-                    <a:blip r:embed="rId69"/>
+                    <a:blip r:embed="rId71"/>
                     <a:stretch>
                       <a:fillRect/>
                     </a:stretch>
@@ -8775,8 +8966,8 @@
         <w:t xml:space="preserve">modes when voltage is low.</w:t>
       </w:r>
     </w:p>
-    <w:bookmarkEnd w:id="72"/>
-    <w:bookmarkStart w:id="73" w:name="misc-config-menu"/>
+    <w:bookmarkEnd w:id="74"/>
+    <w:bookmarkStart w:id="75" w:name="misc-config-menu"/>
     <w:p>
       <w:pPr>
         <w:pStyle w:val="Heading3"/>
@@ -8823,7 +9014,7 @@
       <w:pPr>
         <w:numPr>
           <w:ilvl w:val="0"/>
-          <w:numId w:val="1057"/>
+          <w:numId w:val="1060"/>
         </w:numPr>
       </w:pPr>
       <w:r>
@@ -8927,8 +9118,8 @@
         <w:t xml:space="preserve">hardware model and the firmware version.</w:t>
       </w:r>
     </w:p>
-    <w:bookmarkEnd w:id="73"/>
-    <w:bookmarkStart w:id="74" w:name="X488f312c780cbc83efc76b74f49e16bd410c009"/>
+    <w:bookmarkEnd w:id="75"/>
+    <w:bookmarkStart w:id="76" w:name="X488f312c780cbc83efc76b74f49e16bd410c009"/>
     <w:p>
       <w:pPr>
         <w:pStyle w:val="Heading3"/>
@@ -8976,7 +9167,7 @@
         <w:pStyle w:val="Compact"/>
         <w:numPr>
           <w:ilvl w:val="0"/>
-          <w:numId w:val="1058"/>
+          <w:numId w:val="1061"/>
         </w:numPr>
       </w:pPr>
       <w:r>
@@ -8994,7 +9185,7 @@
         <w:pStyle w:val="Compact"/>
         <w:numPr>
           <w:ilvl w:val="0"/>
-          <w:numId w:val="1058"/>
+          <w:numId w:val="1061"/>
         </w:numPr>
       </w:pPr>
       <w:r>
@@ -9012,7 +9203,7 @@
         <w:pStyle w:val="Compact"/>
         <w:numPr>
           <w:ilvl w:val="0"/>
-          <w:numId w:val="1058"/>
+          <w:numId w:val="1061"/>
         </w:numPr>
       </w:pPr>
       <w:r>
@@ -9050,7 +9241,7 @@
         <w:pStyle w:val="Compact"/>
         <w:numPr>
           <w:ilvl w:val="0"/>
-          <w:numId w:val="1059"/>
+          <w:numId w:val="1062"/>
         </w:numPr>
       </w:pPr>
       <w:r>
@@ -9062,7 +9253,7 @@
         <w:pStyle w:val="Compact"/>
         <w:numPr>
           <w:ilvl w:val="0"/>
-          <w:numId w:val="1059"/>
+          <w:numId w:val="1062"/>
         </w:numPr>
       </w:pPr>
       <w:r>
@@ -9074,7 +9265,7 @@
         <w:pStyle w:val="Compact"/>
         <w:numPr>
           <w:ilvl w:val="0"/>
-          <w:numId w:val="1059"/>
+          <w:numId w:val="1062"/>
         </w:numPr>
       </w:pPr>
       <w:r>
@@ -9370,8 +9561,8 @@
         <w:t xml:space="preserve">Custom channel modes may work differently.</w:t>
       </w:r>
     </w:p>
-    <w:bookmarkEnd w:id="74"/>
-    <w:bookmarkStart w:id="84" w:name="ui-reference-table"/>
+    <w:bookmarkEnd w:id="76"/>
+    <w:bookmarkStart w:id="86" w:name="ui-reference-table"/>
     <w:p>
       <w:pPr>
         <w:pStyle w:val="Heading3"/>
@@ -9388,7 +9579,7 @@
         <w:t xml:space="preserve">This is a table of all button mappings in Anduril, in one place:</w:t>
       </w:r>
     </w:p>
-    <w:bookmarkStart w:id="75" w:name="off-mode"/>
+    <w:bookmarkStart w:id="77" w:name="off-mode"/>
     <w:p>
       <w:pPr>
         <w:pStyle w:val="Heading4"/>
@@ -10652,8 +10843,8 @@
         </w:tc>
       </w:tr>
     </w:tbl>
-    <w:bookmarkEnd w:id="75"/>
-    <w:bookmarkStart w:id="76" w:name="ramp-mode"/>
+    <w:bookmarkEnd w:id="77"/>
+    <w:bookmarkStart w:id="78" w:name="ramp-mode"/>
     <w:p>
       <w:pPr>
         <w:pStyle w:val="Heading4"/>
@@ -11775,8 +11966,8 @@
         </w:tc>
       </w:tr>
     </w:tbl>
-    <w:bookmarkEnd w:id="76"/>
-    <w:bookmarkStart w:id="77" w:name="multi-channel-lights"/>
+    <w:bookmarkEnd w:id="78"/>
+    <w:bookmarkStart w:id="79" w:name="multi-channel-lights"/>
     <w:p>
       <w:pPr>
         <w:pStyle w:val="Heading4"/>
@@ -12053,8 +12244,8 @@
         </w:tc>
       </w:tr>
     </w:tbl>
-    <w:bookmarkEnd w:id="77"/>
-    <w:bookmarkStart w:id="78" w:name="lockout-mode-1"/>
+    <w:bookmarkEnd w:id="79"/>
+    <w:bookmarkStart w:id="80" w:name="lockout-mode-1"/>
     <w:p>
       <w:pPr>
         <w:pStyle w:val="Heading4"/>
@@ -12728,8 +12919,8 @@
         </w:tc>
       </w:tr>
     </w:tbl>
-    <w:bookmarkEnd w:id="78"/>
-    <w:bookmarkStart w:id="79" w:name="strobe-group-modes"/>
+    <w:bookmarkEnd w:id="80"/>
+    <w:bookmarkStart w:id="81" w:name="strobe-group-modes"/>
     <w:p>
       <w:pPr>
         <w:pStyle w:val="Heading4"/>
@@ -13474,8 +13665,8 @@
         </w:tc>
       </w:tr>
     </w:tbl>
-    <w:bookmarkEnd w:id="79"/>
-    <w:bookmarkStart w:id="80" w:name="blinky-modes"/>
+    <w:bookmarkEnd w:id="81"/>
+    <w:bookmarkStart w:id="82" w:name="blinky-modes"/>
     <w:p>
       <w:pPr>
         <w:pStyle w:val="Heading4"/>
@@ -14809,8 +15000,8 @@
         </w:tc>
       </w:tr>
     </w:tbl>
-    <w:bookmarkEnd w:id="80"/>
-    <w:bookmarkStart w:id="81" w:name="momentary-mode-1"/>
+    <w:bookmarkEnd w:id="82"/>
+    <w:bookmarkStart w:id="83" w:name="momentary-mode-1"/>
     <w:p>
       <w:pPr>
         <w:pStyle w:val="Heading4"/>
@@ -14990,8 +15181,8 @@
         </w:tc>
       </w:tr>
     </w:tbl>
-    <w:bookmarkEnd w:id="81"/>
-    <w:bookmarkStart w:id="82" w:name="tactical-mode-1"/>
+    <w:bookmarkEnd w:id="83"/>
+    <w:bookmarkStart w:id="84" w:name="tactical-mode-1"/>
     <w:p>
       <w:pPr>
         <w:pStyle w:val="Heading4"/>
@@ -15445,8 +15636,8 @@
         </w:tc>
       </w:tr>
     </w:tbl>
-    <w:bookmarkEnd w:id="82"/>
-    <w:bookmarkStart w:id="83" w:name="config-menus"/>
+    <w:bookmarkEnd w:id="84"/>
+    <w:bookmarkStart w:id="85" w:name="config-menus"/>
     <w:p>
       <w:pPr>
         <w:pStyle w:val="Heading4"/>
@@ -15759,10 +15950,10 @@
         </w:tc>
       </w:tr>
     </w:tbl>
-    <w:bookmarkEnd w:id="83"/>
-    <w:bookmarkEnd w:id="84"/>
     <w:bookmarkEnd w:id="85"/>
-    <w:bookmarkStart w:id="90" w:name="appendix-a-anduril-2-simple-ui-diagram"/>
+    <w:bookmarkEnd w:id="86"/>
+    <w:bookmarkEnd w:id="87"/>
+    <w:bookmarkStart w:id="92" w:name="appendix-a-anduril-2-simple-ui-diagram"/>
     <w:p>
       <w:pPr>
         <w:pStyle w:val="Heading2"/>
@@ -15781,7 +15972,7 @@
       <w:r>
         <w:t xml:space="preserve"> </w:t>
       </w:r>
-      <w:hyperlink r:id="rId86">
+      <w:hyperlink r:id="rId88">
         <w:r>
           <w:rPr>
             <w:rStyle w:val="Hyperlink"/>
@@ -15799,12 +15990,12 @@
           <wp:inline>
             <wp:extent cx="5334000" cy="4121727"/>
             <wp:effectExtent b="0" l="0" r="0" t="0"/>
-            <wp:docPr descr="Anduril 2 Simple UI Diagram" title="" id="88" name="Picture"/>
+            <wp:docPr descr="Anduril 2 Simple UI Diagram" title="" id="90" name="Picture"/>
             <a:graphic>
               <a:graphicData uri="http://schemas.openxmlformats.org/drawingml/2006/picture">
                 <pic:pic>
                   <pic:nvPicPr>
-                    <pic:cNvPr descr="https://raw.githubusercontent.com/containerfan/anduril2-diagrams/main/Anduril2_Simple.svg" id="89" name="Picture"/>
+                    <pic:cNvPr descr="https://raw.githubusercontent.com/containerfan/anduril2-diagrams/main/Anduril2_Simple.svg" id="91" name="Picture"/>
                     <pic:cNvPicPr>
                       <a:picLocks noChangeArrowheads="1" noChangeAspect="1"/>
                     </pic:cNvPicPr>
@@ -15816,7 +16007,7 @@
                           <a14:useLocalDpi xmlns:a14="http://schemas.microsoft.com/office/drawing/2010/main" val="0"/>
                         </a:ext>
                         <a:ext uri="{96DAC541-7B7A-43D3-8B79-37D633B846F1}">
-                          <asvg:svgBlip xmlns:asvg="http://schemas.microsoft.com/office/drawing/2016/SVG/main" r:embed="rId87"/>
+                          <asvg:svgBlip xmlns:asvg="http://schemas.microsoft.com/office/drawing/2016/SVG/main" r:embed="rId89"/>
                         </a:ext>
                       </a:extLst>
                     </a:blip>
@@ -15854,8 +16045,8 @@
         <w:t xml:space="preserve">Anduril 2 Simple UI Diagram</w:t>
       </w:r>
     </w:p>
-    <w:bookmarkEnd w:id="90"/>
-    <w:bookmarkStart w:id="94" w:name="appendix-b-anduril-2-advanced-ui-diagram"/>
+    <w:bookmarkEnd w:id="92"/>
+    <w:bookmarkStart w:id="96" w:name="appendix-b-anduril-2-advanced-ui-diagram"/>
     <w:p>
       <w:pPr>
         <w:pStyle w:val="Heading2"/>
@@ -15874,7 +16065,7 @@
       <w:r>
         <w:t xml:space="preserve"> </w:t>
       </w:r>
-      <w:hyperlink r:id="rId86">
+      <w:hyperlink r:id="rId88">
         <w:r>
           <w:rPr>
             <w:rStyle w:val="Hyperlink"/>
@@ -15892,12 +16083,12 @@
           <wp:inline>
             <wp:extent cx="5334000" cy="4121727"/>
             <wp:effectExtent b="0" l="0" r="0" t="0"/>
-            <wp:docPr descr="Anduril 2 Advanced UI Diagram" title="" id="92" name="Picture"/>
+            <wp:docPr descr="Anduril 2 Advanced UI Diagram" title="" id="94" name="Picture"/>
             <a:graphic>
               <a:graphicData uri="http://schemas.openxmlformats.org/drawingml/2006/picture">
                 <pic:pic>
                   <pic:nvPicPr>
-                    <pic:cNvPr descr="https://raw.githubusercontent.com/containerfan/anduril2-diagrams/main/Anduril2_Advanced.svg" id="93" name="Picture"/>
+                    <pic:cNvPr descr="https://raw.githubusercontent.com/containerfan/anduril2-diagrams/main/Anduril2_Advanced.svg" id="95" name="Picture"/>
                     <pic:cNvPicPr>
                       <a:picLocks noChangeArrowheads="1" noChangeAspect="1"/>
                     </pic:cNvPicPr>
@@ -15909,7 +16100,7 @@
                           <a14:useLocalDpi xmlns:a14="http://schemas.microsoft.com/office/drawing/2010/main" val="0"/>
                         </a:ext>
                         <a:ext uri="{96DAC541-7B7A-43D3-8B79-37D633B846F1}">
-                          <asvg:svgBlip xmlns:asvg="http://schemas.microsoft.com/office/drawing/2016/SVG/main" r:embed="rId91"/>
+                          <asvg:svgBlip xmlns:asvg="http://schemas.microsoft.com/office/drawing/2016/SVG/main" r:embed="rId93"/>
                         </a:ext>
                       </a:extLst>
                     </a:blip>
@@ -15947,9 +16138,9 @@
         <w:t xml:space="preserve">Anduril 2 Advanced UI Diagram</w:t>
       </w:r>
     </w:p>
-    <w:bookmarkEnd w:id="94"/>
-    <w:bookmarkEnd w:id="95"/>
-    <w:bookmarkStart w:id="96" w:name="per-user-configuration"/>
+    <w:bookmarkEnd w:id="96"/>
+    <w:bookmarkEnd w:id="97"/>
+    <w:bookmarkStart w:id="98" w:name="per-user-configuration"/>
     <w:p>
       <w:pPr>
         <w:pStyle w:val="Heading1"/>
@@ -15966,8 +16157,8 @@
         <w:t xml:space="preserve">(write me)</w:t>
       </w:r>
     </w:p>
-    <w:bookmarkEnd w:id="96"/>
-    <w:bookmarkStart w:id="98" w:name="how-to-figure-out-which-.hex-file-to-use"/>
+    <w:bookmarkEnd w:id="98"/>
+    <w:bookmarkStart w:id="100" w:name="how-to-figure-out-which-.hex-file-to-use"/>
     <w:p>
       <w:pPr>
         <w:pStyle w:val="Heading1"/>
@@ -16037,7 +16228,7 @@
       <w:pPr>
         <w:numPr>
           <w:ilvl w:val="0"/>
-          <w:numId w:val="1060"/>
+          <w:numId w:val="1063"/>
         </w:numPr>
       </w:pPr>
       <w:r>
@@ -16064,7 +16255,7 @@
       <w:pPr>
         <w:numPr>
           <w:ilvl w:val="0"/>
-          <w:numId w:val="1060"/>
+          <w:numId w:val="1063"/>
         </w:numPr>
       </w:pPr>
       <w:r>
@@ -16073,7 +16264,7 @@
       <w:r>
         <w:t xml:space="preserve"> </w:t>
       </w:r>
-      <w:hyperlink r:id="rId64">
+      <w:hyperlink r:id="rId66">
         <w:r>
           <w:rPr>
             <w:rStyle w:val="Hyperlink"/>
@@ -16095,7 +16286,7 @@
       <w:pPr>
         <w:numPr>
           <w:ilvl w:val="0"/>
-          <w:numId w:val="1060"/>
+          <w:numId w:val="1063"/>
         </w:numPr>
       </w:pPr>
       <w:r>
@@ -16118,7 +16309,7 @@
       <w:r>
         <w:t xml:space="preserve"> </w:t>
       </w:r>
-      <w:hyperlink r:id="rId97">
+      <w:hyperlink r:id="rId99">
         <w:r>
           <w:rPr>
             <w:rStyle w:val="Hyperlink"/>
@@ -16161,7 +16352,7 @@
         <w:t xml:space="preserve">the correct .hex file.</w:t>
       </w:r>
     </w:p>
-    <w:bookmarkEnd w:id="98"/>
+    <w:bookmarkEnd w:id="100"/>
     <w:sectPr/>
   </w:body>
 </w:document>
@@ -16568,6 +16759,15 @@
     <w:abstractNumId w:val="991"/>
   </w:num>
   <w:num w:numId="1037">
+    <w:abstractNumId w:val="991"/>
+  </w:num>
+  <w:num w:numId="1038">
+    <w:abstractNumId w:val="991"/>
+  </w:num>
+  <w:num w:numId="1039">
+    <w:abstractNumId w:val="991"/>
+  </w:num>
+  <w:num w:numId="1040">
     <w:abstractNumId w:val="99411"/>
     <w:lvlOverride w:ilvl="0">
       <w:startOverride w:val="1"/>
@@ -16597,15 +16797,6 @@
       <w:startOverride w:val="1"/>
     </w:lvlOverride>
   </w:num>
-  <w:num w:numId="1038">
-    <w:abstractNumId w:val="991"/>
-  </w:num>
-  <w:num w:numId="1039">
-    <w:abstractNumId w:val="991"/>
-  </w:num>
-  <w:num w:numId="1040">
-    <w:abstractNumId w:val="991"/>
-  </w:num>
   <w:num w:numId="1041">
     <w:abstractNumId w:val="991"/>
   </w:num>
@@ -16628,6 +16819,15 @@
     <w:abstractNumId w:val="991"/>
   </w:num>
   <w:num w:numId="1048">
+    <w:abstractNumId w:val="991"/>
+  </w:num>
+  <w:num w:numId="1049">
+    <w:abstractNumId w:val="991"/>
+  </w:num>
+  <w:num w:numId="1050">
+    <w:abstractNumId w:val="991"/>
+  </w:num>
+  <w:num w:numId="1051">
     <w:abstractNumId w:val="99411"/>
     <w:lvlOverride w:ilvl="0">
       <w:startOverride w:val="1"/>
@@ -16657,7 +16857,7 @@
       <w:startOverride w:val="1"/>
     </w:lvlOverride>
   </w:num>
-  <w:num w:numId="1049">
+  <w:num w:numId="1052">
     <w:abstractNumId w:val="99411"/>
     <w:lvlOverride w:ilvl="0">
       <w:startOverride w:val="1"/>
@@ -16687,7 +16887,7 @@
       <w:startOverride w:val="1"/>
     </w:lvlOverride>
   </w:num>
-  <w:num w:numId="1050">
+  <w:num w:numId="1053">
     <w:abstractNumId w:val="99411"/>
     <w:lvlOverride w:ilvl="0">
       <w:startOverride w:val="1"/>
@@ -16717,15 +16917,6 @@
       <w:startOverride w:val="1"/>
     </w:lvlOverride>
   </w:num>
-  <w:num w:numId="1051">
-    <w:abstractNumId w:val="991"/>
-  </w:num>
-  <w:num w:numId="1052">
-    <w:abstractNumId w:val="991"/>
-  </w:num>
-  <w:num w:numId="1053">
-    <w:abstractNumId w:val="991"/>
-  </w:num>
   <w:num w:numId="1054">
     <w:abstractNumId w:val="991"/>
   </w:num>
@@ -16745,6 +16936,15 @@
     <w:abstractNumId w:val="991"/>
   </w:num>
   <w:num w:numId="1060">
+    <w:abstractNumId w:val="991"/>
+  </w:num>
+  <w:num w:numId="1061">
+    <w:abstractNumId w:val="991"/>
+  </w:num>
+  <w:num w:numId="1062">
+    <w:abstractNumId w:val="991"/>
+  </w:num>
+  <w:num w:numId="1063">
     <w:abstractNumId w:val="99411"/>
     <w:lvlOverride w:ilvl="0">
       <w:startOverride w:val="1"/>

</xml_diff>